<commit_message>
updated tutorial for beta
</commit_message>
<xml_diff>
--- a/Doc/OpenETran_Tutorials.docx
+++ b/Doc/OpenETran_Tutorials.docx
@@ -133,7 +133,7 @@
         </w:numPr>
         <w:ind w:left="432" w:hanging="432"/>
       </w:pPr>
-      <w:bookmarkStart w:id="0" w:name="_Toc490999417"/>
+      <w:bookmarkStart w:id="0" w:name="_Toc492736730"/>
       <w:r>
         <w:t>Copyright and License</w:t>
       </w:r>
@@ -368,7 +368,7 @@
           <w:r>
             <w:fldChar w:fldCharType="separate"/>
           </w:r>
-          <w:hyperlink w:anchor="_Toc490999417" w:history="1">
+          <w:hyperlink w:anchor="_Toc492736730" w:history="1">
             <w:r>
               <w:rPr>
                 <w:rStyle w:val="Hyperlink"/>
@@ -395,7 +395,7 @@
                 <w:noProof/>
                 <w:webHidden/>
               </w:rPr>
-              <w:instrText xml:space="preserve"> PAGEREF _Toc490999417 \h </w:instrText>
+              <w:instrText xml:space="preserve"> PAGEREF _Toc492736730 \h </w:instrText>
             </w:r>
             <w:r>
               <w:rPr>
@@ -438,7 +438,7 @@
               <w:noProof/>
             </w:rPr>
           </w:pPr>
-          <w:hyperlink w:anchor="_Toc490999418" w:history="1">
+          <w:hyperlink w:anchor="_Toc492736731" w:history="1">
             <w:r>
               <w:rPr>
                 <w:rStyle w:val="Hyperlink"/>
@@ -458,7 +458,7 @@
                 <w:rStyle w:val="Hyperlink"/>
                 <w:noProof/>
               </w:rPr>
-              <w:t>Revie0wer Notes</w:t>
+              <w:t>Reviewer Notes</w:t>
             </w:r>
             <w:r>
               <w:rPr>
@@ -479,7 +479,7 @@
                 <w:noProof/>
                 <w:webHidden/>
               </w:rPr>
-              <w:instrText xml:space="preserve"> PAGEREF _Toc490999418 \h </w:instrText>
+              <w:instrText xml:space="preserve"> PAGEREF _Toc492736731 \h </w:instrText>
             </w:r>
             <w:r>
               <w:rPr>
@@ -522,7 +522,7 @@
               <w:noProof/>
             </w:rPr>
           </w:pPr>
-          <w:hyperlink w:anchor="_Toc490999419" w:history="1">
+          <w:hyperlink w:anchor="_Toc492736732" w:history="1">
             <w:r>
               <w:rPr>
                 <w:rStyle w:val="Hyperlink"/>
@@ -563,7 +563,7 @@
                 <w:noProof/>
                 <w:webHidden/>
               </w:rPr>
-              <w:instrText xml:space="preserve"> PAGEREF _Toc490999419 \h </w:instrText>
+              <w:instrText xml:space="preserve"> PAGEREF _Toc492736732 \h </w:instrText>
             </w:r>
             <w:r>
               <w:rPr>
@@ -606,7 +606,7 @@
               <w:noProof/>
             </w:rPr>
           </w:pPr>
-          <w:hyperlink w:anchor="_Toc490999420" w:history="1">
+          <w:hyperlink w:anchor="_Toc492736733" w:history="1">
             <w:r>
               <w:rPr>
                 <w:rStyle w:val="Hyperlink"/>
@@ -626,7 +626,7 @@
                 <w:rStyle w:val="Hyperlink"/>
                 <w:noProof/>
               </w:rPr>
-              <w:t>15-kV Distribution Line</w:t>
+              <w:t>500-kV Line Arresters</w:t>
             </w:r>
             <w:r>
               <w:rPr>
@@ -647,7 +647,7 @@
                 <w:noProof/>
                 <w:webHidden/>
               </w:rPr>
-              <w:instrText xml:space="preserve"> PAGEREF _Toc490999420 \h </w:instrText>
+              <w:instrText xml:space="preserve"> PAGEREF _Toc492736733 \h </w:instrText>
             </w:r>
             <w:r>
               <w:rPr>
@@ -690,7 +690,7 @@
               <w:noProof/>
             </w:rPr>
           </w:pPr>
-          <w:hyperlink w:anchor="_Toc490999421" w:history="1">
+          <w:hyperlink w:anchor="_Toc492736734" w:history="1">
             <w:r>
               <w:rPr>
                 <w:rStyle w:val="Hyperlink"/>
@@ -710,7 +710,7 @@
                 <w:rStyle w:val="Hyperlink"/>
                 <w:noProof/>
               </w:rPr>
-              <w:t>35-kV Distribution Line</w:t>
+              <w:t>15-kV Distribution Line: CFO Added</w:t>
             </w:r>
             <w:r>
               <w:rPr>
@@ -731,7 +731,7 @@
                 <w:noProof/>
                 <w:webHidden/>
               </w:rPr>
-              <w:instrText xml:space="preserve"> PAGEREF _Toc490999421 \h </w:instrText>
+              <w:instrText xml:space="preserve"> PAGEREF _Toc492736734 \h </w:instrText>
             </w:r>
             <w:r>
               <w:rPr>
@@ -751,7 +751,7 @@
                 <w:noProof/>
                 <w:webHidden/>
               </w:rPr>
-              <w:t>9</w:t>
+              <w:t>12</w:t>
             </w:r>
             <w:r>
               <w:rPr>
@@ -774,7 +774,7 @@
               <w:noProof/>
             </w:rPr>
           </w:pPr>
-          <w:hyperlink w:anchor="_Toc490999422" w:history="1">
+          <w:hyperlink w:anchor="_Toc492736735" w:history="1">
             <w:r>
               <w:rPr>
                 <w:rStyle w:val="Hyperlink"/>
@@ -794,7 +794,7 @@
                 <w:rStyle w:val="Hyperlink"/>
                 <w:noProof/>
               </w:rPr>
-              <w:t>Double-Circuit Transmission Line</w:t>
+              <w:t>15-kV Distribution Line: Open Point Protection</w:t>
             </w:r>
             <w:r>
               <w:rPr>
@@ -815,7 +815,7 @@
                 <w:noProof/>
                 <w:webHidden/>
               </w:rPr>
-              <w:instrText xml:space="preserve"> PAGEREF _Toc490999422 \h </w:instrText>
+              <w:instrText xml:space="preserve"> PAGEREF _Toc492736735 \h </w:instrText>
             </w:r>
             <w:r>
               <w:rPr>
@@ -835,7 +835,7 @@
                 <w:noProof/>
                 <w:webHidden/>
               </w:rPr>
-              <w:t>9</w:t>
+              <w:t>19</w:t>
             </w:r>
             <w:r>
               <w:rPr>
@@ -858,7 +858,7 @@
               <w:noProof/>
             </w:rPr>
           </w:pPr>
-          <w:hyperlink w:anchor="_Toc490999423" w:history="1">
+          <w:hyperlink w:anchor="_Toc492736736" w:history="1">
             <w:r>
               <w:rPr>
                 <w:rStyle w:val="Hyperlink"/>
@@ -899,7 +899,7 @@
                 <w:noProof/>
                 <w:webHidden/>
               </w:rPr>
-              <w:instrText xml:space="preserve"> PAGEREF _Toc490999423 \h </w:instrText>
+              <w:instrText xml:space="preserve"> PAGEREF _Toc492736736 \h </w:instrText>
             </w:r>
             <w:r>
               <w:rPr>
@@ -919,7 +919,7 @@
                 <w:noProof/>
                 <w:webHidden/>
               </w:rPr>
-              <w:t>10</w:t>
+              <w:t>22</w:t>
             </w:r>
             <w:r>
               <w:rPr>
@@ -962,16 +962,10 @@
       <w:pPr>
         <w:pStyle w:val="Heading1"/>
       </w:pPr>
-      <w:bookmarkStart w:id="2" w:name="_Toc490999418"/>
+      <w:bookmarkStart w:id="2" w:name="_Toc492736731"/>
       <w:r>
         <w:lastRenderedPageBreak/>
-        <w:t>Revie</w:t>
-      </w:r>
-      <w:r>
-        <w:t>0</w:t>
-      </w:r>
-      <w:r>
-        <w:t>wer Notes</w:t>
+        <w:t>Reviewer Notes</w:t>
       </w:r>
       <w:bookmarkEnd w:id="2"/>
     </w:p>
@@ -986,13 +980,7 @@
         <w:rPr>
           <w:color w:val="000000" w:themeColor="text1"/>
         </w:rPr>
-        <w:t>In this pre-release phase, GLIG reviewers should please add comments and changes to those already listed below</w:t>
-      </w:r>
-      <w:r>
-        <w:rPr>
-          <w:color w:val="000000" w:themeColor="text1"/>
-        </w:rPr>
-        <w:t>.</w:t>
+        <w:t>In this pre-release phase, GLIG reviewers should please add comments and changes to those already listed below.</w:t>
       </w:r>
     </w:p>
     <w:p>
@@ -1054,6 +1042,24 @@
           <w:color w:val="000000" w:themeColor="text1"/>
         </w:rPr>
         <w:t>Project should save the nearby object, ground slope, flash density and line length data from the Phase View</w:t>
+      </w:r>
+    </w:p>
+    <w:p>
+      <w:pPr>
+        <w:pStyle w:val="ListParagraph"/>
+        <w:numPr>
+          <w:ilvl w:val="0"/>
+          <w:numId w:val="41"/>
+        </w:numPr>
+        <w:rPr>
+          <w:color w:val="000000" w:themeColor="text1"/>
+        </w:rPr>
+      </w:pPr>
+      <w:r>
+        <w:rPr>
+          <w:color w:val="000000" w:themeColor="text1"/>
+        </w:rPr>
+        <w:t>Project should save the critical current simulation setup data.</w:t>
       </w:r>
     </w:p>
     <w:p>
@@ -1202,10 +1208,10 @@
             <v:path o:extrusionok="f" gradientshapeok="t" o:connecttype="rect"/>
             <o:lock v:ext="edit" aspectratio="t"/>
           </v:shapetype>
-          <v:shape id="_x0000_i1027" type="#_x0000_t75" style="width:224.4pt;height:38.35pt" o:ole="">
+          <v:shape id="_x0000_i1025" type="#_x0000_t75" style="width:224.5pt;height:38.25pt" o:ole="">
             <v:imagedata r:id="rId8" o:title=""/>
           </v:shape>
-          <o:OLEObject Type="Embed" ProgID="Equation.DSMT4" ShapeID="_x0000_i1027" DrawAspect="Content" ObjectID="_1564741266" r:id="rId9"/>
+          <o:OLEObject Type="Embed" ProgID="Equation.DSMT4" ShapeID="_x0000_i1025" DrawAspect="Content" ObjectID="_1566478669" r:id="rId9"/>
         </w:object>
       </w:r>
       <w:r>
@@ -1252,10 +1258,10 @@
           <w:position w:val="-50"/>
         </w:rPr>
         <w:object w:dxaOrig="4160" w:dyaOrig="1200" w14:anchorId="38B8C84A">
-          <v:shape id="_x0000_i1033" type="#_x0000_t75" style="width:161.75pt;height:46.75pt" o:ole="">
+          <v:shape id="_x0000_i1026" type="#_x0000_t75" style="width:161.75pt;height:46.75pt" o:ole="">
             <v:imagedata r:id="rId10" o:title=""/>
           </v:shape>
-          <o:OLEObject Type="Embed" ProgID="Equation.DSMT4" ShapeID="_x0000_i1033" DrawAspect="Content" ObjectID="_1564741267" r:id="rId11"/>
+          <o:OLEObject Type="Embed" ProgID="Equation.DSMT4" ShapeID="_x0000_i1026" DrawAspect="Content" ObjectID="_1566478670" r:id="rId11"/>
         </w:object>
       </w:r>
       <w:r>
@@ -1285,9 +1291,91 @@
     </w:p>
     <w:p>
       <w:pPr>
+        <w:pStyle w:val="ListParagraph"/>
+        <w:numPr>
+          <w:ilvl w:val="0"/>
+          <w:numId w:val="41"/>
+        </w:numPr>
+        <w:rPr>
+          <w:color w:val="000000" w:themeColor="text1"/>
+        </w:rPr>
+      </w:pPr>
+      <w:r>
+        <w:rPr>
+          <w:color w:val="000000" w:themeColor="text1"/>
+        </w:rPr>
+        <w:t>Python “hangs” when calculating flashover rate with line arresters.</w:t>
+      </w:r>
+    </w:p>
+    <w:p>
+      <w:pPr>
+        <w:pStyle w:val="ListParagraph"/>
+        <w:numPr>
+          <w:ilvl w:val="0"/>
+          <w:numId w:val="41"/>
+        </w:numPr>
+        <w:rPr>
+          <w:color w:val="000000" w:themeColor="text1"/>
+        </w:rPr>
+      </w:pPr>
+      <w:r>
+        <w:rPr>
+          <w:color w:val="000000" w:themeColor="text1"/>
+        </w:rPr>
+        <w:t>When there are only 4 conductors, make S2 coordinates the same as S1 after clicking “Update coordinates” in the phase view.</w:t>
+      </w:r>
+    </w:p>
+    <w:p>
+      <w:pPr>
+        <w:pStyle w:val="ListParagraph"/>
+        <w:numPr>
+          <w:ilvl w:val="0"/>
+          <w:numId w:val="41"/>
+        </w:numPr>
+        <w:rPr>
+          <w:color w:val="000000" w:themeColor="text1"/>
+        </w:rPr>
+      </w:pPr>
+      <w:r>
+        <w:rPr>
+          <w:color w:val="000000" w:themeColor="text1"/>
+        </w:rPr>
+        <w:t xml:space="preserve">Prefill the default </w:t>
+      </w:r>
+      <w:proofErr w:type="spellStart"/>
+      <w:r>
+        <w:rPr>
+          <w:color w:val="000000" w:themeColor="text1"/>
+        </w:rPr>
+        <w:t>Arrbez</w:t>
+      </w:r>
+      <w:proofErr w:type="spellEnd"/>
+      <w:r>
+        <w:rPr>
+          <w:color w:val="000000" w:themeColor="text1"/>
+        </w:rPr>
+        <w:t xml:space="preserve"> parameter for the reference voltage, and change units from “V” to “</w:t>
+      </w:r>
+      <w:proofErr w:type="spellStart"/>
+      <w:r>
+        <w:rPr>
+          <w:color w:val="000000" w:themeColor="text1"/>
+        </w:rPr>
+        <w:t>pu</w:t>
+      </w:r>
+      <w:proofErr w:type="spellEnd"/>
+      <w:r>
+        <w:rPr>
+          <w:color w:val="000000" w:themeColor="text1"/>
+        </w:rPr>
+        <w:t>”.</w:t>
+      </w:r>
+    </w:p>
+    <w:p>
+      <w:pPr>
         <w:pStyle w:val="Heading1"/>
       </w:pPr>
-      <w:bookmarkStart w:id="3" w:name="_Toc490999419"/>
+      <w:bookmarkStart w:id="3" w:name="_Toc492736732"/>
       <w:r>
         <w:t>500-kV Horizontal Line</w:t>
       </w:r>
@@ -1421,7 +1509,6 @@
     </w:p>
     <w:p>
       <w:pPr>
-        <w:ind w:firstLine="284"/>
         <w:rPr>
           <w:color w:val="000000" w:themeColor="text1"/>
         </w:rPr>
@@ -1511,7 +1598,6 @@
     </w:p>
     <w:p>
       <w:pPr>
-        <w:ind w:firstLine="284"/>
         <w:rPr>
           <w:color w:val="000000" w:themeColor="text1"/>
         </w:rPr>
@@ -1610,7 +1696,6 @@
     </w:p>
     <w:p>
       <w:pPr>
-        <w:ind w:firstLine="284"/>
         <w:rPr>
           <w:color w:val="000000" w:themeColor="text1"/>
         </w:rPr>
@@ -1692,7 +1777,6 @@
     </w:p>
     <w:p>
       <w:pPr>
-        <w:ind w:firstLine="284"/>
         <w:rPr>
           <w:color w:val="000000" w:themeColor="text1"/>
         </w:rPr>
@@ -1769,7 +1853,6 @@
     </w:p>
     <w:p>
       <w:pPr>
-        <w:ind w:firstLine="284"/>
         <w:rPr>
           <w:color w:val="000000" w:themeColor="text1"/>
         </w:rPr>
@@ -1863,7 +1946,6 @@
     </w:p>
     <w:p>
       <w:pPr>
-        <w:ind w:firstLine="284"/>
         <w:rPr>
           <w:color w:val="000000" w:themeColor="text1"/>
         </w:rPr>
@@ -1945,7 +2027,6 @@
     </w:p>
     <w:p>
       <w:pPr>
-        <w:ind w:firstLine="284"/>
         <w:rPr>
           <w:color w:val="000000" w:themeColor="text1"/>
         </w:rPr>
@@ -2035,7 +2116,6 @@
     </w:p>
     <w:p>
       <w:pPr>
-        <w:ind w:firstLine="284"/>
         <w:rPr>
           <w:color w:val="000000" w:themeColor="text1"/>
         </w:rPr>
@@ -2136,7 +2216,6 @@
     </w:p>
     <w:p>
       <w:pPr>
-        <w:ind w:firstLine="284"/>
         <w:rPr>
           <w:color w:val="000000" w:themeColor="text1"/>
         </w:rPr>
@@ -2240,7 +2319,6 @@
     </w:p>
     <w:p>
       <w:pPr>
-        <w:ind w:firstLine="284"/>
         <w:rPr>
           <w:color w:val="000000" w:themeColor="text1"/>
         </w:rPr>
@@ -2330,7 +2408,6 @@
     </w:p>
     <w:p>
       <w:pPr>
-        <w:ind w:firstLine="284"/>
         <w:rPr>
           <w:color w:val="000000" w:themeColor="text1"/>
         </w:rPr>
@@ -2448,7 +2525,6 @@
     </w:p>
     <w:p>
       <w:pPr>
-        <w:ind w:firstLine="284"/>
         <w:rPr>
           <w:color w:val="000000" w:themeColor="text1"/>
         </w:rPr>
@@ -2586,31 +2662,27 @@
         <w:rPr>
           <w:color w:val="000000" w:themeColor="text1"/>
         </w:rPr>
-        <w:t xml:space="preserve">nonlinear frequency dependence in the counterpoise. However, the worst peak insulator </w:t>
-      </w:r>
-      <w:proofErr w:type="spellStart"/>
-      <w:r>
-        <w:rPr>
-          <w:color w:val="000000" w:themeColor="text1"/>
-        </w:rPr>
-        <w:t>votlages</w:t>
-      </w:r>
-      <w:proofErr w:type="spellEnd"/>
-      <w:r>
-        <w:rPr>
-          <w:color w:val="000000" w:themeColor="text1"/>
-        </w:rPr>
-        <w:t xml:space="preserve"> are -865 kV on the two outer phases, less than the 1470-kV CFO, so flashover would not be expected. Plot data was saved in a CSV file if you wish to do further processing in a program like Excel or MATLAB. </w:t>
-      </w:r>
-    </w:p>
-    <w:p>
-      <w:pPr>
-        <w:ind w:firstLine="284"/>
-        <w:rPr>
-          <w:color w:val="000000" w:themeColor="text1"/>
-        </w:rPr>
-      </w:pPr>
-      <w:proofErr w:type="spellStart"/>
+        <w:t>nonlinear frequency dependence in the counterpoise. Howeve</w:t>
+      </w:r>
+      <w:r>
+        <w:rPr>
+          <w:color w:val="000000" w:themeColor="text1"/>
+        </w:rPr>
+        <w:t>r, the worst peak insulator volt</w:t>
+      </w:r>
+      <w:r>
+        <w:rPr>
+          <w:color w:val="000000" w:themeColor="text1"/>
+        </w:rPr>
+        <w:t xml:space="preserve">ages are -865 kV on the two outer phases, less than the 1470-kV CFO, so flashover would not be expected. Plot data was saved in a CSV file if you wish to do further processing in a program like Excel or MATLAB. </w:t>
+      </w:r>
+    </w:p>
+    <w:p>
+      <w:pPr>
+        <w:rPr>
+          <w:color w:val="000000" w:themeColor="text1"/>
+        </w:rPr>
+      </w:pPr>
       <w:r>
         <w:rPr>
           <w:noProof/>
@@ -2659,7 +2731,6 @@
           <w:color w:val="000000" w:themeColor="text1"/>
         </w:rPr>
       </w:pPr>
-      <w:proofErr w:type="spellEnd"/>
       <w:r>
         <w:rPr>
           <w:color w:val="000000" w:themeColor="text1"/>
@@ -2751,7 +2822,6 @@
     </w:p>
     <w:p>
       <w:pPr>
-        <w:ind w:firstLine="284"/>
         <w:rPr>
           <w:color w:val="000000" w:themeColor="text1"/>
         </w:rPr>
@@ -2819,7 +2889,6 @@
     </w:p>
     <w:p>
       <w:pPr>
-        <w:ind w:firstLine="284"/>
         <w:rPr>
           <w:color w:val="000000" w:themeColor="text1"/>
         </w:rPr>
@@ -2909,7 +2978,6 @@
     </w:p>
     <w:p>
       <w:pPr>
-        <w:ind w:firstLine="284"/>
         <w:rPr>
           <w:color w:val="000000" w:themeColor="text1"/>
         </w:rPr>
@@ -2986,7 +3054,6 @@
     </w:p>
     <w:p>
       <w:pPr>
-        <w:ind w:firstLine="284"/>
         <w:rPr>
           <w:color w:val="000000" w:themeColor="text1"/>
         </w:rPr>
@@ -3034,11 +3101,31 @@
     </w:p>
     <w:p>
       <w:pPr>
+        <w:ind w:firstLine="284"/>
+        <w:rPr>
+          <w:color w:val="000000" w:themeColor="text1"/>
+        </w:rPr>
+      </w:pPr>
+      <w:r>
+        <w:rPr>
+          <w:color w:val="000000" w:themeColor="text1"/>
+        </w:rPr>
+        <w:t>Save your data again, as it may be used in the next section of this tutorial.</w:t>
+      </w:r>
+    </w:p>
+    <w:p>
+      <w:pPr>
         <w:pStyle w:val="Heading1"/>
       </w:pPr>
-      <w:bookmarkStart w:id="4" w:name="_Toc490999420"/>
-      <w:r>
-        <w:t>15-kV Distribution Line</w:t>
+      <w:bookmarkStart w:id="4" w:name="_Toc492736733"/>
+      <w:r>
+        <w:t>500-kV</w:t>
+      </w:r>
+      <w:r>
+        <w:t xml:space="preserve"> Line</w:t>
+      </w:r>
+      <w:r>
+        <w:t xml:space="preserve"> Arresters</w:t>
       </w:r>
       <w:bookmarkEnd w:id="4"/>
     </w:p>
@@ -3047,16 +3134,1020 @@
         <w:ind w:firstLine="284"/>
       </w:pPr>
       <w:r>
-        <w:t>To be completed, based on [2], with CFO-added.</w:t>
+        <w:t xml:space="preserve">Line arresters have been used for transmission line protection more often in recent years. </w:t>
+      </w:r>
+      <w:r>
+        <w:t>If actual vendor data is not available, the following table provides some typical data</w:t>
+      </w:r>
+      <w:r>
+        <w:t>.</w:t>
+      </w:r>
+    </w:p>
+    <w:tbl>
+      <w:tblPr>
+        <w:tblStyle w:val="TableGrid"/>
+        <w:tblW w:w="0" w:type="auto"/>
+        <w:tblLook w:val="04A0" w:firstRow="1" w:lastRow="0" w:firstColumn="1" w:lastColumn="0" w:noHBand="0" w:noVBand="1"/>
+      </w:tblPr>
+      <w:tblGrid>
+        <w:gridCol w:w="2947"/>
+        <w:gridCol w:w="546"/>
+        <w:gridCol w:w="546"/>
+        <w:gridCol w:w="546"/>
+        <w:gridCol w:w="546"/>
+        <w:gridCol w:w="546"/>
+      </w:tblGrid>
+      <w:tr>
+        <w:tc>
+          <w:tcPr>
+            <w:tcW w:w="0" w:type="auto"/>
+          </w:tcPr>
+          <w:p>
+            <w:r>
+              <w:t>System Voltage Level [kV]</w:t>
+            </w:r>
+          </w:p>
+        </w:tc>
+        <w:tc>
+          <w:tcPr>
+            <w:tcW w:w="0" w:type="auto"/>
+          </w:tcPr>
+          <w:p>
+            <w:pPr>
+              <w:jc w:val="right"/>
+            </w:pPr>
+            <w:r>
+              <w:t>500</w:t>
+            </w:r>
+          </w:p>
+        </w:tc>
+        <w:tc>
+          <w:tcPr>
+            <w:tcW w:w="0" w:type="auto"/>
+          </w:tcPr>
+          <w:p>
+            <w:pPr>
+              <w:jc w:val="right"/>
+            </w:pPr>
+            <w:r>
+              <w:t>345</w:t>
+            </w:r>
+          </w:p>
+        </w:tc>
+        <w:tc>
+          <w:tcPr>
+            <w:tcW w:w="0" w:type="auto"/>
+          </w:tcPr>
+          <w:p>
+            <w:pPr>
+              <w:jc w:val="right"/>
+            </w:pPr>
+            <w:r>
+              <w:t>230</w:t>
+            </w:r>
+          </w:p>
+        </w:tc>
+        <w:tc>
+          <w:tcPr>
+            <w:tcW w:w="0" w:type="auto"/>
+          </w:tcPr>
+          <w:p>
+            <w:pPr>
+              <w:jc w:val="right"/>
+            </w:pPr>
+            <w:r>
+              <w:t>138</w:t>
+            </w:r>
+          </w:p>
+        </w:tc>
+        <w:tc>
+          <w:tcPr>
+            <w:tcW w:w="0" w:type="auto"/>
+          </w:tcPr>
+          <w:p>
+            <w:pPr>
+              <w:jc w:val="right"/>
+            </w:pPr>
+            <w:r>
+              <w:t>115</w:t>
+            </w:r>
+          </w:p>
+        </w:tc>
+      </w:tr>
+      <w:tr>
+        <w:tc>
+          <w:tcPr>
+            <w:tcW w:w="0" w:type="auto"/>
+          </w:tcPr>
+          <w:p>
+            <w:r>
+              <w:t>MCOV [kV]</w:t>
+            </w:r>
+          </w:p>
+        </w:tc>
+        <w:tc>
+          <w:tcPr>
+            <w:tcW w:w="0" w:type="auto"/>
+          </w:tcPr>
+          <w:p>
+            <w:pPr>
+              <w:jc w:val="right"/>
+            </w:pPr>
+            <w:r>
+              <w:t>318</w:t>
+            </w:r>
+          </w:p>
+        </w:tc>
+        <w:tc>
+          <w:tcPr>
+            <w:tcW w:w="0" w:type="auto"/>
+          </w:tcPr>
+          <w:p>
+            <w:pPr>
+              <w:jc w:val="right"/>
+            </w:pPr>
+            <w:r>
+              <w:t>209</w:t>
+            </w:r>
+          </w:p>
+        </w:tc>
+        <w:tc>
+          <w:tcPr>
+            <w:tcW w:w="0" w:type="auto"/>
+          </w:tcPr>
+          <w:p>
+            <w:pPr>
+              <w:jc w:val="right"/>
+            </w:pPr>
+            <w:r>
+              <w:t>160</w:t>
+            </w:r>
+          </w:p>
+        </w:tc>
+        <w:tc>
+          <w:tcPr>
+            <w:tcW w:w="0" w:type="auto"/>
+          </w:tcPr>
+          <w:p>
+            <w:pPr>
+              <w:jc w:val="right"/>
+            </w:pPr>
+            <w:r>
+              <w:t>88</w:t>
+            </w:r>
+          </w:p>
+        </w:tc>
+        <w:tc>
+          <w:tcPr>
+            <w:tcW w:w="0" w:type="auto"/>
+          </w:tcPr>
+          <w:p>
+            <w:pPr>
+              <w:jc w:val="right"/>
+            </w:pPr>
+            <w:r>
+              <w:t>76</w:t>
+            </w:r>
+          </w:p>
+        </w:tc>
+      </w:tr>
+      <w:tr>
+        <w:tc>
+          <w:tcPr>
+            <w:tcW w:w="0" w:type="auto"/>
+          </w:tcPr>
+          <w:p>
+            <w:r>
+              <w:t>10-kA Discharge Voltage [kV]</w:t>
+            </w:r>
+          </w:p>
+        </w:tc>
+        <w:tc>
+          <w:tcPr>
+            <w:tcW w:w="0" w:type="auto"/>
+          </w:tcPr>
+          <w:p>
+            <w:pPr>
+              <w:jc w:val="right"/>
+            </w:pPr>
+            <w:r>
+              <w:t>901</w:t>
+            </w:r>
+          </w:p>
+        </w:tc>
+        <w:tc>
+          <w:tcPr>
+            <w:tcW w:w="0" w:type="auto"/>
+          </w:tcPr>
+          <w:p>
+            <w:pPr>
+              <w:jc w:val="right"/>
+            </w:pPr>
+            <w:r>
+              <w:t>607</w:t>
+            </w:r>
+          </w:p>
+        </w:tc>
+        <w:tc>
+          <w:tcPr>
+            <w:tcW w:w="0" w:type="auto"/>
+          </w:tcPr>
+          <w:p>
+            <w:pPr>
+              <w:jc w:val="right"/>
+            </w:pPr>
+            <w:r>
+              <w:t>497</w:t>
+            </w:r>
+          </w:p>
+        </w:tc>
+        <w:tc>
+          <w:tcPr>
+            <w:tcW w:w="0" w:type="auto"/>
+          </w:tcPr>
+          <w:p>
+            <w:pPr>
+              <w:jc w:val="right"/>
+            </w:pPr>
+            <w:r>
+              <w:t>330</w:t>
+            </w:r>
+          </w:p>
+        </w:tc>
+        <w:tc>
+          <w:tcPr>
+            <w:tcW w:w="0" w:type="auto"/>
+          </w:tcPr>
+          <w:p>
+            <w:pPr>
+              <w:jc w:val="right"/>
+            </w:pPr>
+            <w:r>
+              <w:t>288</w:t>
+            </w:r>
+          </w:p>
+        </w:tc>
+      </w:tr>
+      <w:tr>
+        <w:tc>
+          <w:tcPr>
+            <w:tcW w:w="0" w:type="auto"/>
+          </w:tcPr>
+          <w:p>
+            <w:r>
+              <w:t>FOWPL [kV]</w:t>
+            </w:r>
+          </w:p>
+        </w:tc>
+        <w:tc>
+          <w:tcPr>
+            <w:tcW w:w="0" w:type="auto"/>
+          </w:tcPr>
+          <w:p>
+            <w:pPr>
+              <w:jc w:val="right"/>
+            </w:pPr>
+            <w:r>
+              <w:t>991</w:t>
+            </w:r>
+          </w:p>
+        </w:tc>
+        <w:tc>
+          <w:tcPr>
+            <w:tcW w:w="0" w:type="auto"/>
+          </w:tcPr>
+          <w:p>
+            <w:pPr>
+              <w:jc w:val="right"/>
+            </w:pPr>
+            <w:r>
+              <w:t>668</w:t>
+            </w:r>
+          </w:p>
+        </w:tc>
+        <w:tc>
+          <w:tcPr>
+            <w:tcW w:w="0" w:type="auto"/>
+          </w:tcPr>
+          <w:p>
+            <w:pPr>
+              <w:jc w:val="right"/>
+            </w:pPr>
+            <w:r>
+              <w:t>546</w:t>
+            </w:r>
+          </w:p>
+        </w:tc>
+        <w:tc>
+          <w:tcPr>
+            <w:tcW w:w="0" w:type="auto"/>
+          </w:tcPr>
+          <w:p>
+            <w:pPr>
+              <w:jc w:val="right"/>
+            </w:pPr>
+            <w:r>
+              <w:t>354</w:t>
+            </w:r>
+          </w:p>
+        </w:tc>
+        <w:tc>
+          <w:tcPr>
+            <w:tcW w:w="0" w:type="auto"/>
+          </w:tcPr>
+          <w:p>
+            <w:pPr>
+              <w:jc w:val="right"/>
+            </w:pPr>
+            <w:r>
+              <w:t>325</w:t>
+            </w:r>
+          </w:p>
+        </w:tc>
+      </w:tr>
+      <w:tr>
+        <w:tc>
+          <w:tcPr>
+            <w:tcW w:w="0" w:type="auto"/>
+          </w:tcPr>
+          <w:p>
+            <w:r>
+              <w:t>Lead Length [m</w:t>
+            </w:r>
+            <w:r>
+              <w:t>]:</w:t>
+            </w:r>
+          </w:p>
+        </w:tc>
+        <w:tc>
+          <w:tcPr>
+            <w:tcW w:w="0" w:type="auto"/>
+          </w:tcPr>
+          <w:p>
+            <w:pPr>
+              <w:jc w:val="right"/>
+            </w:pPr>
+            <w:r>
+              <w:t>1.</w:t>
+            </w:r>
+            <w:r>
+              <w:t>5</w:t>
+            </w:r>
+          </w:p>
+        </w:tc>
+        <w:tc>
+          <w:tcPr>
+            <w:tcW w:w="0" w:type="auto"/>
+          </w:tcPr>
+          <w:p>
+            <w:pPr>
+              <w:jc w:val="right"/>
+            </w:pPr>
+            <w:r>
+              <w:t>1.2</w:t>
+            </w:r>
+          </w:p>
+        </w:tc>
+        <w:tc>
+          <w:tcPr>
+            <w:tcW w:w="0" w:type="auto"/>
+          </w:tcPr>
+          <w:p>
+            <w:pPr>
+              <w:jc w:val="right"/>
+            </w:pPr>
+            <w:r>
+              <w:t>0.9</w:t>
+            </w:r>
+          </w:p>
+        </w:tc>
+        <w:tc>
+          <w:tcPr>
+            <w:tcW w:w="0" w:type="auto"/>
+          </w:tcPr>
+          <w:p>
+            <w:pPr>
+              <w:jc w:val="right"/>
+            </w:pPr>
+            <w:r>
+              <w:t>0.6</w:t>
+            </w:r>
+          </w:p>
+        </w:tc>
+        <w:tc>
+          <w:tcPr>
+            <w:tcW w:w="0" w:type="auto"/>
+          </w:tcPr>
+          <w:p>
+            <w:pPr>
+              <w:jc w:val="right"/>
+            </w:pPr>
+            <w:r>
+              <w:t>0.6</w:t>
+            </w:r>
+          </w:p>
+        </w:tc>
+      </w:tr>
+    </w:tbl>
+    <w:p/>
+    <w:p>
+      <w:r>
+        <w:lastRenderedPageBreak/>
+        <w:t>Building on the previous section, we can explore the benefits of line arresters for the 500-kV line. If necessary, re-load the 500-kV line data from the last section, using the “Load” button:</w:t>
+      </w:r>
+    </w:p>
+    <w:p>
+      <w:r>
+        <w:rPr>
+          <w:noProof/>
+        </w:rPr>
+        <w:drawing>
+          <wp:inline distT="0" distB="0" distL="0" distR="0" wp14:anchorId="38E7B8D1" wp14:editId="270724A4">
+            <wp:extent cx="5760720" cy="4132580"/>
+            <wp:effectExtent l="0" t="0" r="0" b="1270"/>
+            <wp:docPr id="9" name="Picture 9"/>
+            <wp:cNvGraphicFramePr>
+              <a:graphicFrameLocks xmlns:a="http://schemas.openxmlformats.org/drawingml/2006/main" noChangeAspect="1"/>
+            </wp:cNvGraphicFramePr>
+            <a:graphic xmlns:a="http://schemas.openxmlformats.org/drawingml/2006/main">
+              <a:graphicData uri="http://schemas.openxmlformats.org/drawingml/2006/picture">
+                <pic:pic xmlns:pic="http://schemas.openxmlformats.org/drawingml/2006/picture">
+                  <pic:nvPicPr>
+                    <pic:cNvPr id="1" name=""/>
+                    <pic:cNvPicPr/>
+                  </pic:nvPicPr>
+                  <pic:blipFill>
+                    <a:blip r:embed="rId29"/>
+                    <a:stretch>
+                      <a:fillRect/>
+                    </a:stretch>
+                  </pic:blipFill>
+                  <pic:spPr>
+                    <a:xfrm>
+                      <a:off x="0" y="0"/>
+                      <a:ext cx="5760720" cy="4132580"/>
+                    </a:xfrm>
+                    <a:prstGeom prst="rect">
+                      <a:avLst/>
+                    </a:prstGeom>
+                  </pic:spPr>
+                </pic:pic>
+              </a:graphicData>
+            </a:graphic>
+          </wp:inline>
+        </w:drawing>
+      </w:r>
+    </w:p>
+    <w:p>
+      <w:r>
+        <w:t>Run the critical current simulation, and verify that you get the same results as before:</w:t>
+      </w:r>
+    </w:p>
+    <w:p>
+      <w:r>
+        <w:rPr>
+          <w:noProof/>
+        </w:rPr>
+        <w:drawing>
+          <wp:inline distT="0" distB="0" distL="0" distR="0" wp14:anchorId="35FB54C5" wp14:editId="05EFDACB">
+            <wp:extent cx="2438418" cy="1090620"/>
+            <wp:effectExtent l="0" t="0" r="0" b="0"/>
+            <wp:docPr id="10" name="Picture 10"/>
+            <wp:cNvGraphicFramePr>
+              <a:graphicFrameLocks xmlns:a="http://schemas.openxmlformats.org/drawingml/2006/main" noChangeAspect="1"/>
+            </wp:cNvGraphicFramePr>
+            <a:graphic xmlns:a="http://schemas.openxmlformats.org/drawingml/2006/main">
+              <a:graphicData uri="http://schemas.openxmlformats.org/drawingml/2006/picture">
+                <pic:pic xmlns:pic="http://schemas.openxmlformats.org/drawingml/2006/picture">
+                  <pic:nvPicPr>
+                    <pic:cNvPr id="1" name=""/>
+                    <pic:cNvPicPr/>
+                  </pic:nvPicPr>
+                  <pic:blipFill>
+                    <a:blip r:embed="rId30"/>
+                    <a:stretch>
+                      <a:fillRect/>
+                    </a:stretch>
+                  </pic:blipFill>
+                  <pic:spPr>
+                    <a:xfrm>
+                      <a:off x="0" y="0"/>
+                      <a:ext cx="2438418" cy="1090620"/>
+                    </a:xfrm>
+                    <a:prstGeom prst="rect">
+                      <a:avLst/>
+                    </a:prstGeom>
+                  </pic:spPr>
+                </pic:pic>
+              </a:graphicData>
+            </a:graphic>
+          </wp:inline>
+        </w:drawing>
+      </w:r>
+    </w:p>
+    <w:p>
+      <w:r>
+        <w:rPr>
+          <w:highlight w:val="yellow"/>
+        </w:rPr>
+        <w:t>In beta, it’s necessary to re-enter the critical current simulation setup and the flashover rate setup from the previous section.</w:t>
+      </w:r>
+    </w:p>
+    <w:p>
+      <w:r>
+        <w:t xml:space="preserve">On the </w:t>
+      </w:r>
+      <w:proofErr w:type="spellStart"/>
+      <w:r>
+        <w:t>Arrbez</w:t>
+      </w:r>
+      <w:proofErr w:type="spellEnd"/>
+      <w:r>
+        <w:t xml:space="preserve"> tab, enter typical data as follows for a line arrester from phase to </w:t>
+      </w:r>
+      <w:r>
+        <w:t>ground on every tower:</w:t>
+      </w:r>
+    </w:p>
+    <w:p>
+      <w:r>
+        <w:rPr>
+          <w:noProof/>
+        </w:rPr>
+        <w:drawing>
+          <wp:inline distT="0" distB="0" distL="0" distR="0" wp14:anchorId="0CE88742" wp14:editId="5D97691E">
+            <wp:extent cx="5760720" cy="1537970"/>
+            <wp:effectExtent l="0" t="0" r="0" b="5080"/>
+            <wp:docPr id="11" name="Picture 11"/>
+            <wp:cNvGraphicFramePr>
+              <a:graphicFrameLocks xmlns:a="http://schemas.openxmlformats.org/drawingml/2006/main" noChangeAspect="1"/>
+            </wp:cNvGraphicFramePr>
+            <a:graphic xmlns:a="http://schemas.openxmlformats.org/drawingml/2006/main">
+              <a:graphicData uri="http://schemas.openxmlformats.org/drawingml/2006/picture">
+                <pic:pic xmlns:pic="http://schemas.openxmlformats.org/drawingml/2006/picture">
+                  <pic:nvPicPr>
+                    <pic:cNvPr id="1" name=""/>
+                    <pic:cNvPicPr/>
+                  </pic:nvPicPr>
+                  <pic:blipFill>
+                    <a:blip r:embed="rId31"/>
+                    <a:stretch>
+                      <a:fillRect/>
+                    </a:stretch>
+                  </pic:blipFill>
+                  <pic:spPr>
+                    <a:xfrm>
+                      <a:off x="0" y="0"/>
+                      <a:ext cx="5760720" cy="1537970"/>
+                    </a:xfrm>
+                    <a:prstGeom prst="rect">
+                      <a:avLst/>
+                    </a:prstGeom>
+                  </pic:spPr>
+                </pic:pic>
+              </a:graphicData>
+            </a:graphic>
+          </wp:inline>
+        </w:drawing>
+      </w:r>
+    </w:p>
+    <w:p>
+      <w:r>
+        <w:lastRenderedPageBreak/>
+        <w:t xml:space="preserve">If you then re-run the one-shot simulation, two plots appear, one for all the arrester currents and one for the struck tower voltages. The voltage </w:t>
+      </w:r>
+      <w:proofErr w:type="spellStart"/>
+      <w:r>
+        <w:t>waveshapes</w:t>
+      </w:r>
+      <w:proofErr w:type="spellEnd"/>
+      <w:r>
+        <w:t xml:space="preserve"> look similar to the ones from before, but the peak insulator voltage magnitudes are reduced slightly, from 865 kV to 781 kV. </w:t>
+      </w:r>
+      <w:r>
+        <w:t>These values were already below the CFO and the arrester 10-kA discharge voltage.</w:t>
+      </w:r>
+    </w:p>
+    <w:p>
+      <w:r>
+        <w:rPr>
+          <w:noProof/>
+        </w:rPr>
+        <w:drawing>
+          <wp:inline distT="0" distB="0" distL="0" distR="0" wp14:anchorId="048E0E02" wp14:editId="4606B31D">
+            <wp:extent cx="5760720" cy="2388235"/>
+            <wp:effectExtent l="0" t="0" r="0" b="0"/>
+            <wp:docPr id="12" name="Picture 12"/>
+            <wp:cNvGraphicFramePr>
+              <a:graphicFrameLocks xmlns:a="http://schemas.openxmlformats.org/drawingml/2006/main" noChangeAspect="1"/>
+            </wp:cNvGraphicFramePr>
+            <a:graphic xmlns:a="http://schemas.openxmlformats.org/drawingml/2006/main">
+              <a:graphicData uri="http://schemas.openxmlformats.org/drawingml/2006/picture">
+                <pic:pic xmlns:pic="http://schemas.openxmlformats.org/drawingml/2006/picture">
+                  <pic:nvPicPr>
+                    <pic:cNvPr id="1" name=""/>
+                    <pic:cNvPicPr/>
+                  </pic:nvPicPr>
+                  <pic:blipFill>
+                    <a:blip r:embed="rId32"/>
+                    <a:stretch>
+                      <a:fillRect/>
+                    </a:stretch>
+                  </pic:blipFill>
+                  <pic:spPr>
+                    <a:xfrm>
+                      <a:off x="0" y="0"/>
+                      <a:ext cx="5760720" cy="2388235"/>
+                    </a:xfrm>
+                    <a:prstGeom prst="rect">
+                      <a:avLst/>
+                    </a:prstGeom>
+                  </pic:spPr>
+                </pic:pic>
+              </a:graphicData>
+            </a:graphic>
+          </wp:inline>
+        </w:drawing>
+      </w:r>
+    </w:p>
+    <w:p>
+      <w:r>
+        <w:t>In the console window, there are three non-zero arrester outputs for total energy [J], peak current [A] and total charge [C] for the most-stressed arrester in the model. These can be used for evaluating arrester duty; see the newer IEC arrester standards for more information.</w:t>
+      </w:r>
+    </w:p>
+    <w:p>
+      <w:r>
+        <w:rPr>
+          <w:noProof/>
+        </w:rPr>
+        <w:drawing>
+          <wp:inline distT="0" distB="0" distL="0" distR="0" wp14:anchorId="5AF32D1F" wp14:editId="3E16F34D">
+            <wp:extent cx="1552586" cy="1062045"/>
+            <wp:effectExtent l="0" t="0" r="0" b="5080"/>
+            <wp:docPr id="14" name="Picture 14"/>
+            <wp:cNvGraphicFramePr>
+              <a:graphicFrameLocks xmlns:a="http://schemas.openxmlformats.org/drawingml/2006/main" noChangeAspect="1"/>
+            </wp:cNvGraphicFramePr>
+            <a:graphic xmlns:a="http://schemas.openxmlformats.org/drawingml/2006/main">
+              <a:graphicData uri="http://schemas.openxmlformats.org/drawingml/2006/picture">
+                <pic:pic xmlns:pic="http://schemas.openxmlformats.org/drawingml/2006/picture">
+                  <pic:nvPicPr>
+                    <pic:cNvPr id="1" name=""/>
+                    <pic:cNvPicPr/>
+                  </pic:nvPicPr>
+                  <pic:blipFill>
+                    <a:blip r:embed="rId33"/>
+                    <a:stretch>
+                      <a:fillRect/>
+                    </a:stretch>
+                  </pic:blipFill>
+                  <pic:spPr>
+                    <a:xfrm>
+                      <a:off x="0" y="0"/>
+                      <a:ext cx="1552586" cy="1062045"/>
+                    </a:xfrm>
+                    <a:prstGeom prst="rect">
+                      <a:avLst/>
+                    </a:prstGeom>
+                  </pic:spPr>
+                </pic:pic>
+              </a:graphicData>
+            </a:graphic>
+          </wp:inline>
+        </w:drawing>
+      </w:r>
+    </w:p>
+    <w:p>
+      <w:r>
+        <w:t xml:space="preserve">Run the critical current simulation again, and see that the critical current values for strokes to all 5 conductors have increased (note: 500 kA is the maximum critical current that </w:t>
+      </w:r>
+      <w:proofErr w:type="spellStart"/>
+      <w:r>
+        <w:t>OpenETran</w:t>
+      </w:r>
+      <w:proofErr w:type="spellEnd"/>
+      <w:r>
+        <w:t xml:space="preserve"> will use, so in this case, the critical current for strokes to the shield wire is practically infinite).</w:t>
+      </w:r>
+    </w:p>
+    <w:p>
+      <w:r>
+        <w:rPr>
+          <w:noProof/>
+        </w:rPr>
+        <w:drawing>
+          <wp:inline distT="0" distB="0" distL="0" distR="0" wp14:anchorId="7431F34A" wp14:editId="3B4F4BE1">
+            <wp:extent cx="2452705" cy="1114433"/>
+            <wp:effectExtent l="0" t="0" r="5080" b="0"/>
+            <wp:docPr id="15" name="Picture 15"/>
+            <wp:cNvGraphicFramePr>
+              <a:graphicFrameLocks xmlns:a="http://schemas.openxmlformats.org/drawingml/2006/main" noChangeAspect="1"/>
+            </wp:cNvGraphicFramePr>
+            <a:graphic xmlns:a="http://schemas.openxmlformats.org/drawingml/2006/main">
+              <a:graphicData uri="http://schemas.openxmlformats.org/drawingml/2006/picture">
+                <pic:pic xmlns:pic="http://schemas.openxmlformats.org/drawingml/2006/picture">
+                  <pic:nvPicPr>
+                    <pic:cNvPr id="1" name=""/>
+                    <pic:cNvPicPr/>
+                  </pic:nvPicPr>
+                  <pic:blipFill>
+                    <a:blip r:embed="rId34"/>
+                    <a:stretch>
+                      <a:fillRect/>
+                    </a:stretch>
+                  </pic:blipFill>
+                  <pic:spPr>
+                    <a:xfrm>
+                      <a:off x="0" y="0"/>
+                      <a:ext cx="2452705" cy="1114433"/>
+                    </a:xfrm>
+                    <a:prstGeom prst="rect">
+                      <a:avLst/>
+                    </a:prstGeom>
+                  </pic:spPr>
+                </pic:pic>
+              </a:graphicData>
+            </a:graphic>
+          </wp:inline>
+        </w:drawing>
+      </w:r>
+    </w:p>
+    <w:p>
+      <w:r>
+        <w:rPr>
+          <w:highlight w:val="yellow"/>
+        </w:rPr>
+        <w:t xml:space="preserve">The flashover rate performance </w:t>
+      </w:r>
+      <w:r>
+        <w:rPr>
+          <w:highlight w:val="yellow"/>
+        </w:rPr>
+        <w:t>does not finish in Python</w:t>
+      </w:r>
+      <w:r>
+        <w:t>.</w:t>
+      </w:r>
+    </w:p>
+    <w:p>
+      <w:r>
+        <w:t>It may be more interesting to replace the counterpoise with ground rods, and see if the lightning performance is still acceptable with just line arresters. On the Ground tab, change the data to 100-Ohm ground rods</w:t>
+      </w:r>
+      <w:r>
+        <w:t xml:space="preserve">, and </w:t>
+      </w:r>
+      <w:r>
+        <w:rPr>
+          <w:b/>
+          <w:i/>
+          <w:u w:val="single"/>
+        </w:rPr>
+        <w:t>blank out</w:t>
+      </w:r>
+      <w:r>
+        <w:t xml:space="preserve"> the counterpoise data:</w:t>
+      </w:r>
+    </w:p>
+    <w:p>
+      <w:r>
+        <w:rPr>
+          <w:noProof/>
+        </w:rPr>
+        <w:lastRenderedPageBreak/>
+        <w:drawing>
+          <wp:inline distT="0" distB="0" distL="0" distR="0" wp14:anchorId="043DC93D" wp14:editId="0F829F90">
+            <wp:extent cx="5760720" cy="1634490"/>
+            <wp:effectExtent l="0" t="0" r="0" b="3810"/>
+            <wp:docPr id="17" name="Picture 17"/>
+            <wp:cNvGraphicFramePr>
+              <a:graphicFrameLocks xmlns:a="http://schemas.openxmlformats.org/drawingml/2006/main" noChangeAspect="1"/>
+            </wp:cNvGraphicFramePr>
+            <a:graphic xmlns:a="http://schemas.openxmlformats.org/drawingml/2006/main">
+              <a:graphicData uri="http://schemas.openxmlformats.org/drawingml/2006/picture">
+                <pic:pic xmlns:pic="http://schemas.openxmlformats.org/drawingml/2006/picture">
+                  <pic:nvPicPr>
+                    <pic:cNvPr id="1" name=""/>
+                    <pic:cNvPicPr/>
+                  </pic:nvPicPr>
+                  <pic:blipFill>
+                    <a:blip r:embed="rId35"/>
+                    <a:stretch>
+                      <a:fillRect/>
+                    </a:stretch>
+                  </pic:blipFill>
+                  <pic:spPr>
+                    <a:xfrm>
+                      <a:off x="0" y="0"/>
+                      <a:ext cx="5760720" cy="1634490"/>
+                    </a:xfrm>
+                    <a:prstGeom prst="rect">
+                      <a:avLst/>
+                    </a:prstGeom>
+                  </pic:spPr>
+                </pic:pic>
+              </a:graphicData>
+            </a:graphic>
+          </wp:inline>
+        </w:drawing>
+      </w:r>
+    </w:p>
+    <w:p>
+      <w:r>
+        <w:t>Now run the critical current simulation again</w:t>
+      </w:r>
+      <w:r>
+        <w:t>, and see the results are only slightly higher than with counterpoise</w:t>
+      </w:r>
+      <w:r>
+        <w:t>:</w:t>
+      </w:r>
+      <w:r>
+        <w:t xml:space="preserve"> </w:t>
+      </w:r>
+      <w:r>
+        <w:rPr>
+          <w:highlight w:val="yellow"/>
+        </w:rPr>
+        <w:t>Flashover calculation hangs.</w:t>
+      </w:r>
+    </w:p>
+    <w:p>
+      <w:r>
+        <w:rPr>
+          <w:noProof/>
+        </w:rPr>
+        <w:drawing>
+          <wp:inline distT="0" distB="0" distL="0" distR="0" wp14:anchorId="32D4BD75" wp14:editId="2674F7CA">
+            <wp:extent cx="2447943" cy="1028708"/>
+            <wp:effectExtent l="0" t="0" r="0" b="0"/>
+            <wp:docPr id="18" name="Picture 18"/>
+            <wp:cNvGraphicFramePr>
+              <a:graphicFrameLocks xmlns:a="http://schemas.openxmlformats.org/drawingml/2006/main" noChangeAspect="1"/>
+            </wp:cNvGraphicFramePr>
+            <a:graphic xmlns:a="http://schemas.openxmlformats.org/drawingml/2006/main">
+              <a:graphicData uri="http://schemas.openxmlformats.org/drawingml/2006/picture">
+                <pic:pic xmlns:pic="http://schemas.openxmlformats.org/drawingml/2006/picture">
+                  <pic:nvPicPr>
+                    <pic:cNvPr id="1" name=""/>
+                    <pic:cNvPicPr/>
+                  </pic:nvPicPr>
+                  <pic:blipFill>
+                    <a:blip r:embed="rId36"/>
+                    <a:stretch>
+                      <a:fillRect/>
+                    </a:stretch>
+                  </pic:blipFill>
+                  <pic:spPr>
+                    <a:xfrm>
+                      <a:off x="0" y="0"/>
+                      <a:ext cx="2447943" cy="1028708"/>
+                    </a:xfrm>
+                    <a:prstGeom prst="rect">
+                      <a:avLst/>
+                    </a:prstGeom>
+                  </pic:spPr>
+                </pic:pic>
+              </a:graphicData>
+            </a:graphic>
+          </wp:inline>
+        </w:drawing>
+      </w:r>
+    </w:p>
+    <w:p>
+      <w:r>
+        <w:t xml:space="preserve">To see what happens with 100-Ohm grounds and no line arresters, </w:t>
+      </w:r>
+      <w:r>
+        <w:rPr>
+          <w:b/>
+          <w:i/>
+          <w:u w:val="single"/>
+        </w:rPr>
+        <w:t>blank out</w:t>
+      </w:r>
+      <w:r>
+        <w:t xml:space="preserve"> the </w:t>
+      </w:r>
+      <w:proofErr w:type="spellStart"/>
+      <w:r>
+        <w:t>Arrbez</w:t>
+      </w:r>
+      <w:proofErr w:type="spellEnd"/>
+      <w:r>
+        <w:t xml:space="preserve"> data:</w:t>
+      </w:r>
+    </w:p>
+    <w:p>
+      <w:r>
+        <w:rPr>
+          <w:noProof/>
+        </w:rPr>
+        <w:drawing>
+          <wp:inline distT="0" distB="0" distL="0" distR="0" wp14:anchorId="7B70ED55" wp14:editId="65F724EC">
+            <wp:extent cx="5760720" cy="1634490"/>
+            <wp:effectExtent l="0" t="0" r="0" b="3810"/>
+            <wp:docPr id="19" name="Picture 19"/>
+            <wp:cNvGraphicFramePr>
+              <a:graphicFrameLocks xmlns:a="http://schemas.openxmlformats.org/drawingml/2006/main" noChangeAspect="1"/>
+            </wp:cNvGraphicFramePr>
+            <a:graphic xmlns:a="http://schemas.openxmlformats.org/drawingml/2006/main">
+              <a:graphicData uri="http://schemas.openxmlformats.org/drawingml/2006/picture">
+                <pic:pic xmlns:pic="http://schemas.openxmlformats.org/drawingml/2006/picture">
+                  <pic:nvPicPr>
+                    <pic:cNvPr id="1" name=""/>
+                    <pic:cNvPicPr/>
+                  </pic:nvPicPr>
+                  <pic:blipFill>
+                    <a:blip r:embed="rId37"/>
+                    <a:stretch>
+                      <a:fillRect/>
+                    </a:stretch>
+                  </pic:blipFill>
+                  <pic:spPr>
+                    <a:xfrm>
+                      <a:off x="0" y="0"/>
+                      <a:ext cx="5760720" cy="1634490"/>
+                    </a:xfrm>
+                    <a:prstGeom prst="rect">
+                      <a:avLst/>
+                    </a:prstGeom>
+                  </pic:spPr>
+                </pic:pic>
+              </a:graphicData>
+            </a:graphic>
+          </wp:inline>
+        </w:drawing>
+      </w:r>
+    </w:p>
+    <w:p>
+      <w:r>
+        <w:t>Run the critical current simulation again. The critical current for strokes to the shield wires are only 36 kA, so this design won’t perform very well.</w:t>
+      </w:r>
+      <w:r>
+        <w:t xml:space="preserve"> </w:t>
+      </w:r>
+      <w:r>
+        <w:rPr>
+          <w:highlight w:val="yellow"/>
+        </w:rPr>
+        <w:t>Flashover calculation hangs.</w:t>
+      </w:r>
+    </w:p>
+    <w:p>
+      <w:r>
+        <w:rPr>
+          <w:noProof/>
+        </w:rPr>
+        <w:drawing>
+          <wp:inline distT="0" distB="0" distL="0" distR="0" wp14:anchorId="0873B885" wp14:editId="5A7A6D34">
+            <wp:extent cx="2495568" cy="1152533"/>
+            <wp:effectExtent l="0" t="0" r="0" b="9525"/>
+            <wp:docPr id="32" name="Picture 32"/>
+            <wp:cNvGraphicFramePr>
+              <a:graphicFrameLocks xmlns:a="http://schemas.openxmlformats.org/drawingml/2006/main" noChangeAspect="1"/>
+            </wp:cNvGraphicFramePr>
+            <a:graphic xmlns:a="http://schemas.openxmlformats.org/drawingml/2006/main">
+              <a:graphicData uri="http://schemas.openxmlformats.org/drawingml/2006/picture">
+                <pic:pic xmlns:pic="http://schemas.openxmlformats.org/drawingml/2006/picture">
+                  <pic:nvPicPr>
+                    <pic:cNvPr id="1" name=""/>
+                    <pic:cNvPicPr/>
+                  </pic:nvPicPr>
+                  <pic:blipFill>
+                    <a:blip r:embed="rId38"/>
+                    <a:stretch>
+                      <a:fillRect/>
+                    </a:stretch>
+                  </pic:blipFill>
+                  <pic:spPr>
+                    <a:xfrm>
+                      <a:off x="0" y="0"/>
+                      <a:ext cx="2495568" cy="1152533"/>
+                    </a:xfrm>
+                    <a:prstGeom prst="rect">
+                      <a:avLst/>
+                    </a:prstGeom>
+                  </pic:spPr>
+                </pic:pic>
+              </a:graphicData>
+            </a:graphic>
+          </wp:inline>
+        </w:drawing>
       </w:r>
     </w:p>
     <w:p>
       <w:pPr>
         <w:pStyle w:val="Heading1"/>
       </w:pPr>
-      <w:bookmarkStart w:id="5" w:name="_Toc490999421"/>
-      <w:r>
-        <w:t>35-kV Distribution Line</w:t>
+      <w:bookmarkStart w:id="5" w:name="_Toc492736734"/>
+      <w:r>
+        <w:t>1</w:t>
+      </w:r>
+      <w:r>
+        <w:t>5-kV Distribution Line</w:t>
+      </w:r>
+      <w:r>
+        <w:t>: CFO Added</w:t>
       </w:r>
       <w:bookmarkEnd w:id="5"/>
     </w:p>
@@ -3065,19 +4156,744 @@
         <w:ind w:firstLine="432"/>
       </w:pPr>
       <w:r>
-        <w:t>To be completed, based on [2], with CFO-added</w:t>
+        <w:t>T</w:t>
+      </w:r>
+      <w:r>
+        <w:t xml:space="preserve">his example is based on the 15-kV distribution line described on pp. </w:t>
+      </w:r>
+      <w:r>
+        <w:t xml:space="preserve">36-37 of </w:t>
+      </w:r>
+      <w:r>
+        <w:t>[2]</w:t>
       </w:r>
       <w:r>
         <w:t>.</w:t>
       </w:r>
+      <w:r>
+        <w:t xml:space="preserve"> Without line arresters or shield wires, nearly every direct stroke to a distribution line will cause flashover. However, if the CFO is 300 kV or more, flashovers from nearby strokes will be practically eliminated. To achieve this level of insulation strength, it’s important to account for CFO added by various pole materials. A </w:t>
+      </w:r>
+      <w:r>
+        <w:lastRenderedPageBreak/>
+        <w:t xml:space="preserve">CFO-added tool has been provided, for Microsoft Excel, in the file </w:t>
+      </w:r>
+      <w:r>
+        <w:rPr>
+          <w:b/>
+          <w:i/>
+        </w:rPr>
+        <w:t>CFO_Added.xlsm</w:t>
+      </w:r>
+      <w:r>
+        <w:t>. This tool incorporates a Visual Basic for Applications (VBA) program, so you have to “enable macros” to use it.</w:t>
+      </w:r>
+    </w:p>
+    <w:p>
+      <w:pPr>
+        <w:ind w:firstLine="432"/>
+      </w:pPr>
+      <w:r>
+        <w:t>The spreadsheet comes pre-loaded with this example, and as seen below, the goal of 300 kV CFO is not met, especially on the middle phase.</w:t>
+      </w:r>
+    </w:p>
+    <w:p>
+      <w:r>
+        <w:rPr>
+          <w:noProof/>
+        </w:rPr>
+        <w:drawing>
+          <wp:inline distT="0" distB="0" distL="0" distR="0" wp14:anchorId="6EEB9813" wp14:editId="5F360317">
+            <wp:extent cx="5586453" cy="3800503"/>
+            <wp:effectExtent l="0" t="0" r="0" b="0"/>
+            <wp:docPr id="3" name="Picture 3"/>
+            <wp:cNvGraphicFramePr>
+              <a:graphicFrameLocks xmlns:a="http://schemas.openxmlformats.org/drawingml/2006/main" noChangeAspect="1"/>
+            </wp:cNvGraphicFramePr>
+            <a:graphic xmlns:a="http://schemas.openxmlformats.org/drawingml/2006/main">
+              <a:graphicData uri="http://schemas.openxmlformats.org/drawingml/2006/picture">
+                <pic:pic xmlns:pic="http://schemas.openxmlformats.org/drawingml/2006/picture">
+                  <pic:nvPicPr>
+                    <pic:cNvPr id="1" name=""/>
+                    <pic:cNvPicPr/>
+                  </pic:nvPicPr>
+                  <pic:blipFill>
+                    <a:blip r:embed="rId39"/>
+                    <a:stretch>
+                      <a:fillRect/>
+                    </a:stretch>
+                  </pic:blipFill>
+                  <pic:spPr>
+                    <a:xfrm>
+                      <a:off x="0" y="0"/>
+                      <a:ext cx="5586453" cy="3800503"/>
+                    </a:xfrm>
+                    <a:prstGeom prst="rect">
+                      <a:avLst/>
+                    </a:prstGeom>
+                  </pic:spPr>
+                </pic:pic>
+              </a:graphicData>
+            </a:graphic>
+          </wp:inline>
+        </w:drawing>
+      </w:r>
+    </w:p>
+    <w:p>
+      <w:pPr>
+        <w:ind w:firstLine="432"/>
+      </w:pPr>
+      <w:r>
+        <w:t xml:space="preserve">One method of increasing the CFO is to add a guy insulator, and as illustrated by the revised calculation below, the CFO is now at least 310 kV on each phase. However, two of the phase-to-phase CFO values are estimated at 276 kV. This won’t matter much for nearby strokes, as each phase has approximately the same induced voltage from nearby strokes, but it could influence results for direct strokes. </w:t>
+      </w:r>
+      <w:proofErr w:type="spellStart"/>
+      <w:r>
+        <w:t>OpenETran</w:t>
+      </w:r>
+      <w:proofErr w:type="spellEnd"/>
+      <w:r>
+        <w:t xml:space="preserve"> allows you to model phase-to-phase insulation, in addition to phase-to-neutral.</w:t>
+      </w:r>
+    </w:p>
+    <w:p>
+      <w:pPr>
+        <w:ind w:firstLine="432"/>
+      </w:pPr>
+      <w:r>
+        <w:t>The spreadsheet also includes data for a 35-kV shielded distribution line, pp. 37-39 of [2], but we won’t use it here.</w:t>
+      </w:r>
+    </w:p>
+    <w:p>
+      <w:pPr>
+        <w:ind w:firstLine="432"/>
+      </w:pPr>
+    </w:p>
+    <w:p>
+      <w:r>
+        <w:rPr>
+          <w:noProof/>
+        </w:rPr>
+        <w:lastRenderedPageBreak/>
+        <w:drawing>
+          <wp:inline distT="0" distB="0" distL="0" distR="0" wp14:anchorId="166F5971" wp14:editId="48C6F282">
+            <wp:extent cx="5519778" cy="3676677"/>
+            <wp:effectExtent l="0" t="0" r="5080" b="0"/>
+            <wp:docPr id="4" name="Picture 4"/>
+            <wp:cNvGraphicFramePr>
+              <a:graphicFrameLocks xmlns:a="http://schemas.openxmlformats.org/drawingml/2006/main" noChangeAspect="1"/>
+            </wp:cNvGraphicFramePr>
+            <a:graphic xmlns:a="http://schemas.openxmlformats.org/drawingml/2006/main">
+              <a:graphicData uri="http://schemas.openxmlformats.org/drawingml/2006/picture">
+                <pic:pic xmlns:pic="http://schemas.openxmlformats.org/drawingml/2006/picture">
+                  <pic:nvPicPr>
+                    <pic:cNvPr id="1" name=""/>
+                    <pic:cNvPicPr/>
+                  </pic:nvPicPr>
+                  <pic:blipFill>
+                    <a:blip r:embed="rId40"/>
+                    <a:stretch>
+                      <a:fillRect/>
+                    </a:stretch>
+                  </pic:blipFill>
+                  <pic:spPr>
+                    <a:xfrm>
+                      <a:off x="0" y="0"/>
+                      <a:ext cx="5519778" cy="3676677"/>
+                    </a:xfrm>
+                    <a:prstGeom prst="rect">
+                      <a:avLst/>
+                    </a:prstGeom>
+                  </pic:spPr>
+                </pic:pic>
+              </a:graphicData>
+            </a:graphic>
+          </wp:inline>
+        </w:drawing>
+      </w:r>
+    </w:p>
+    <w:p>
+      <w:pPr>
+        <w:ind w:firstLine="432"/>
+      </w:pPr>
+      <w:r>
+        <w:t>Following steps like in section 2, you can build this line in the Python GUI.</w:t>
+      </w:r>
+      <w:r>
+        <w:t xml:space="preserve"> In order of the tabs, please enter the following data:</w:t>
+      </w:r>
+    </w:p>
+    <w:p>
+      <w:r>
+        <w:rPr>
+          <w:noProof/>
+        </w:rPr>
+        <w:drawing>
+          <wp:inline distT="0" distB="0" distL="0" distR="0" wp14:anchorId="6CB6AF6E" wp14:editId="721FB455">
+            <wp:extent cx="5760720" cy="1634490"/>
+            <wp:effectExtent l="0" t="0" r="0" b="3810"/>
+            <wp:docPr id="33" name="Picture 33"/>
+            <wp:cNvGraphicFramePr>
+              <a:graphicFrameLocks xmlns:a="http://schemas.openxmlformats.org/drawingml/2006/main" noChangeAspect="1"/>
+            </wp:cNvGraphicFramePr>
+            <a:graphic xmlns:a="http://schemas.openxmlformats.org/drawingml/2006/main">
+              <a:graphicData uri="http://schemas.openxmlformats.org/drawingml/2006/picture">
+                <pic:pic xmlns:pic="http://schemas.openxmlformats.org/drawingml/2006/picture">
+                  <pic:nvPicPr>
+                    <pic:cNvPr id="1" name=""/>
+                    <pic:cNvPicPr/>
+                  </pic:nvPicPr>
+                  <pic:blipFill>
+                    <a:blip r:embed="rId41"/>
+                    <a:stretch>
+                      <a:fillRect/>
+                    </a:stretch>
+                  </pic:blipFill>
+                  <pic:spPr>
+                    <a:xfrm>
+                      <a:off x="0" y="0"/>
+                      <a:ext cx="5760720" cy="1634490"/>
+                    </a:xfrm>
+                    <a:prstGeom prst="rect">
+                      <a:avLst/>
+                    </a:prstGeom>
+                  </pic:spPr>
+                </pic:pic>
+              </a:graphicData>
+            </a:graphic>
+          </wp:inline>
+        </w:drawing>
+      </w:r>
+    </w:p>
+    <w:p>
+      <w:r>
+        <w:rPr>
+          <w:noProof/>
+        </w:rPr>
+        <w:lastRenderedPageBreak/>
+        <w:drawing>
+          <wp:inline distT="0" distB="0" distL="0" distR="0" wp14:anchorId="2A2E1F04" wp14:editId="23E32A41">
+            <wp:extent cx="5760720" cy="3846830"/>
+            <wp:effectExtent l="0" t="0" r="0" b="1270"/>
+            <wp:docPr id="34" name="Picture 34"/>
+            <wp:cNvGraphicFramePr>
+              <a:graphicFrameLocks xmlns:a="http://schemas.openxmlformats.org/drawingml/2006/main" noChangeAspect="1"/>
+            </wp:cNvGraphicFramePr>
+            <a:graphic xmlns:a="http://schemas.openxmlformats.org/drawingml/2006/main">
+              <a:graphicData uri="http://schemas.openxmlformats.org/drawingml/2006/picture">
+                <pic:pic xmlns:pic="http://schemas.openxmlformats.org/drawingml/2006/picture">
+                  <pic:nvPicPr>
+                    <pic:cNvPr id="1" name=""/>
+                    <pic:cNvPicPr/>
+                  </pic:nvPicPr>
+                  <pic:blipFill>
+                    <a:blip r:embed="rId42"/>
+                    <a:stretch>
+                      <a:fillRect/>
+                    </a:stretch>
+                  </pic:blipFill>
+                  <pic:spPr>
+                    <a:xfrm>
+                      <a:off x="0" y="0"/>
+                      <a:ext cx="5760720" cy="3846830"/>
+                    </a:xfrm>
+                    <a:prstGeom prst="rect">
+                      <a:avLst/>
+                    </a:prstGeom>
+                  </pic:spPr>
+                </pic:pic>
+              </a:graphicData>
+            </a:graphic>
+          </wp:inline>
+        </w:drawing>
+      </w:r>
+    </w:p>
+    <w:p>
+      <w:r>
+        <w:rPr>
+          <w:noProof/>
+        </w:rPr>
+        <w:drawing>
+          <wp:inline distT="0" distB="0" distL="0" distR="0" wp14:anchorId="7D2120FA" wp14:editId="52D9EF83">
+            <wp:extent cx="5760720" cy="2453640"/>
+            <wp:effectExtent l="0" t="0" r="0" b="3810"/>
+            <wp:docPr id="35" name="Picture 35"/>
+            <wp:cNvGraphicFramePr>
+              <a:graphicFrameLocks xmlns:a="http://schemas.openxmlformats.org/drawingml/2006/main" noChangeAspect="1"/>
+            </wp:cNvGraphicFramePr>
+            <a:graphic xmlns:a="http://schemas.openxmlformats.org/drawingml/2006/main">
+              <a:graphicData uri="http://schemas.openxmlformats.org/drawingml/2006/picture">
+                <pic:pic xmlns:pic="http://schemas.openxmlformats.org/drawingml/2006/picture">
+                  <pic:nvPicPr>
+                    <pic:cNvPr id="1" name=""/>
+                    <pic:cNvPicPr/>
+                  </pic:nvPicPr>
+                  <pic:blipFill>
+                    <a:blip r:embed="rId43"/>
+                    <a:stretch>
+                      <a:fillRect/>
+                    </a:stretch>
+                  </pic:blipFill>
+                  <pic:spPr>
+                    <a:xfrm>
+                      <a:off x="0" y="0"/>
+                      <a:ext cx="5760720" cy="2453640"/>
+                    </a:xfrm>
+                    <a:prstGeom prst="rect">
+                      <a:avLst/>
+                    </a:prstGeom>
+                  </pic:spPr>
+                </pic:pic>
+              </a:graphicData>
+            </a:graphic>
+          </wp:inline>
+        </w:drawing>
+      </w:r>
+    </w:p>
+    <w:p>
+      <w:r>
+        <w:rPr>
+          <w:noProof/>
+        </w:rPr>
+        <w:drawing>
+          <wp:inline distT="0" distB="0" distL="0" distR="0" wp14:anchorId="61A779C1" wp14:editId="29933650">
+            <wp:extent cx="5760720" cy="1489710"/>
+            <wp:effectExtent l="0" t="0" r="0" b="0"/>
+            <wp:docPr id="36" name="Picture 36"/>
+            <wp:cNvGraphicFramePr>
+              <a:graphicFrameLocks xmlns:a="http://schemas.openxmlformats.org/drawingml/2006/main" noChangeAspect="1"/>
+            </wp:cNvGraphicFramePr>
+            <a:graphic xmlns:a="http://schemas.openxmlformats.org/drawingml/2006/main">
+              <a:graphicData uri="http://schemas.openxmlformats.org/drawingml/2006/picture">
+                <pic:pic xmlns:pic="http://schemas.openxmlformats.org/drawingml/2006/picture">
+                  <pic:nvPicPr>
+                    <pic:cNvPr id="1" name=""/>
+                    <pic:cNvPicPr/>
+                  </pic:nvPicPr>
+                  <pic:blipFill>
+                    <a:blip r:embed="rId44"/>
+                    <a:stretch>
+                      <a:fillRect/>
+                    </a:stretch>
+                  </pic:blipFill>
+                  <pic:spPr>
+                    <a:xfrm>
+                      <a:off x="0" y="0"/>
+                      <a:ext cx="5760720" cy="1489710"/>
+                    </a:xfrm>
+                    <a:prstGeom prst="rect">
+                      <a:avLst/>
+                    </a:prstGeom>
+                  </pic:spPr>
+                </pic:pic>
+              </a:graphicData>
+            </a:graphic>
+          </wp:inline>
+        </w:drawing>
+      </w:r>
+    </w:p>
+    <w:p>
+      <w:r>
+        <w:rPr>
+          <w:noProof/>
+        </w:rPr>
+        <w:lastRenderedPageBreak/>
+        <w:drawing>
+          <wp:inline distT="0" distB="0" distL="0" distR="0" wp14:anchorId="739934A2" wp14:editId="775D86E8">
+            <wp:extent cx="5760720" cy="1489710"/>
+            <wp:effectExtent l="0" t="0" r="0" b="0"/>
+            <wp:docPr id="37" name="Picture 37"/>
+            <wp:cNvGraphicFramePr>
+              <a:graphicFrameLocks xmlns:a="http://schemas.openxmlformats.org/drawingml/2006/main" noChangeAspect="1"/>
+            </wp:cNvGraphicFramePr>
+            <a:graphic xmlns:a="http://schemas.openxmlformats.org/drawingml/2006/main">
+              <a:graphicData uri="http://schemas.openxmlformats.org/drawingml/2006/picture">
+                <pic:pic xmlns:pic="http://schemas.openxmlformats.org/drawingml/2006/picture">
+                  <pic:nvPicPr>
+                    <pic:cNvPr id="1" name=""/>
+                    <pic:cNvPicPr/>
+                  </pic:nvPicPr>
+                  <pic:blipFill>
+                    <a:blip r:embed="rId45"/>
+                    <a:stretch>
+                      <a:fillRect/>
+                    </a:stretch>
+                  </pic:blipFill>
+                  <pic:spPr>
+                    <a:xfrm>
+                      <a:off x="0" y="0"/>
+                      <a:ext cx="5760720" cy="1489710"/>
+                    </a:xfrm>
+                    <a:prstGeom prst="rect">
+                      <a:avLst/>
+                    </a:prstGeom>
+                  </pic:spPr>
+                </pic:pic>
+              </a:graphicData>
+            </a:graphic>
+          </wp:inline>
+        </w:drawing>
+      </w:r>
+    </w:p>
+    <w:p>
+      <w:r>
+        <w:rPr>
+          <w:noProof/>
+        </w:rPr>
+        <w:drawing>
+          <wp:inline distT="0" distB="0" distL="0" distR="0" wp14:anchorId="239A3CC5" wp14:editId="43ACF09D">
+            <wp:extent cx="5760720" cy="4253865"/>
+            <wp:effectExtent l="0" t="0" r="0" b="0"/>
+            <wp:docPr id="38" name="Picture 38"/>
+            <wp:cNvGraphicFramePr>
+              <a:graphicFrameLocks xmlns:a="http://schemas.openxmlformats.org/drawingml/2006/main" noChangeAspect="1"/>
+            </wp:cNvGraphicFramePr>
+            <a:graphic xmlns:a="http://schemas.openxmlformats.org/drawingml/2006/main">
+              <a:graphicData uri="http://schemas.openxmlformats.org/drawingml/2006/picture">
+                <pic:pic xmlns:pic="http://schemas.openxmlformats.org/drawingml/2006/picture">
+                  <pic:nvPicPr>
+                    <pic:cNvPr id="1" name=""/>
+                    <pic:cNvPicPr/>
+                  </pic:nvPicPr>
+                  <pic:blipFill>
+                    <a:blip r:embed="rId46"/>
+                    <a:stretch>
+                      <a:fillRect/>
+                    </a:stretch>
+                  </pic:blipFill>
+                  <pic:spPr>
+                    <a:xfrm>
+                      <a:off x="0" y="0"/>
+                      <a:ext cx="5760720" cy="4253865"/>
+                    </a:xfrm>
+                    <a:prstGeom prst="rect">
+                      <a:avLst/>
+                    </a:prstGeom>
+                  </pic:spPr>
+                </pic:pic>
+              </a:graphicData>
+            </a:graphic>
+          </wp:inline>
+        </w:drawing>
+      </w:r>
+    </w:p>
+    <w:p>
+      <w:r>
+        <w:rPr>
+          <w:noProof/>
+        </w:rPr>
+        <w:drawing>
+          <wp:inline distT="0" distB="0" distL="0" distR="0" wp14:anchorId="5AD00805" wp14:editId="5D26FB4A">
+            <wp:extent cx="5760720" cy="963930"/>
+            <wp:effectExtent l="0" t="0" r="0" b="7620"/>
+            <wp:docPr id="39" name="Picture 39"/>
+            <wp:cNvGraphicFramePr>
+              <a:graphicFrameLocks xmlns:a="http://schemas.openxmlformats.org/drawingml/2006/main" noChangeAspect="1"/>
+            </wp:cNvGraphicFramePr>
+            <a:graphic xmlns:a="http://schemas.openxmlformats.org/drawingml/2006/main">
+              <a:graphicData uri="http://schemas.openxmlformats.org/drawingml/2006/picture">
+                <pic:pic xmlns:pic="http://schemas.openxmlformats.org/drawingml/2006/picture">
+                  <pic:nvPicPr>
+                    <pic:cNvPr id="1" name=""/>
+                    <pic:cNvPicPr/>
+                  </pic:nvPicPr>
+                  <pic:blipFill>
+                    <a:blip r:embed="rId47"/>
+                    <a:stretch>
+                      <a:fillRect/>
+                    </a:stretch>
+                  </pic:blipFill>
+                  <pic:spPr>
+                    <a:xfrm>
+                      <a:off x="0" y="0"/>
+                      <a:ext cx="5760720" cy="963930"/>
+                    </a:xfrm>
+                    <a:prstGeom prst="rect">
+                      <a:avLst/>
+                    </a:prstGeom>
+                  </pic:spPr>
+                </pic:pic>
+              </a:graphicData>
+            </a:graphic>
+          </wp:inline>
+        </w:drawing>
+      </w:r>
+    </w:p>
+    <w:p>
+      <w:r>
+        <w:t xml:space="preserve">This line has 50-Ohm grounds at every other pole, </w:t>
+      </w:r>
+      <w:r>
+        <w:t>with all phase-neutral and phase-phase CFO values as estimated with the CFO-added method. If you run the one-shot simulation, the voltage plots indicate several insulator flashovers, even for 10-kA stroke current. When the Python console shows a severity index (SI) of 1.0, it means at least one insulator flashed over. Some of the plotted voltages reach peak values above the CFO, but then flashover early in the simulation according to the time-dependent leader progression model (LPM). At the CFO, flashover would occur at around 15 microseconds, but in this case, flashovers occur at around 1.5 microseconds.</w:t>
+      </w:r>
+    </w:p>
+    <w:p>
+      <w:r>
+        <w:rPr>
+          <w:noProof/>
+        </w:rPr>
+        <w:lastRenderedPageBreak/>
+        <w:drawing>
+          <wp:inline distT="0" distB="0" distL="0" distR="0" wp14:anchorId="7CE09FD4" wp14:editId="3C4AD0F2">
+            <wp:extent cx="5760720" cy="3670935"/>
+            <wp:effectExtent l="0" t="0" r="0" b="5715"/>
+            <wp:docPr id="40" name="Picture 40"/>
+            <wp:cNvGraphicFramePr>
+              <a:graphicFrameLocks xmlns:a="http://schemas.openxmlformats.org/drawingml/2006/main" noChangeAspect="1"/>
+            </wp:cNvGraphicFramePr>
+            <a:graphic xmlns:a="http://schemas.openxmlformats.org/drawingml/2006/main">
+              <a:graphicData uri="http://schemas.openxmlformats.org/drawingml/2006/picture">
+                <pic:pic xmlns:pic="http://schemas.openxmlformats.org/drawingml/2006/picture">
+                  <pic:nvPicPr>
+                    <pic:cNvPr id="1" name=""/>
+                    <pic:cNvPicPr/>
+                  </pic:nvPicPr>
+                  <pic:blipFill>
+                    <a:blip r:embed="rId48"/>
+                    <a:stretch>
+                      <a:fillRect/>
+                    </a:stretch>
+                  </pic:blipFill>
+                  <pic:spPr>
+                    <a:xfrm>
+                      <a:off x="0" y="0"/>
+                      <a:ext cx="5760720" cy="3670935"/>
+                    </a:xfrm>
+                    <a:prstGeom prst="rect">
+                      <a:avLst/>
+                    </a:prstGeom>
+                  </pic:spPr>
+                </pic:pic>
+              </a:graphicData>
+            </a:graphic>
+          </wp:inline>
+        </w:drawing>
+      </w:r>
+    </w:p>
+    <w:p>
+      <w:r>
+        <w:t>In the critical current setup, we need to strike a pole with ground (#5) and one without (#6), but we don’t need to strike the neutral (#4) because the phase wires are above it.</w:t>
+      </w:r>
+    </w:p>
+    <w:p>
+      <w:r>
+        <w:rPr>
+          <w:noProof/>
+        </w:rPr>
+        <w:drawing>
+          <wp:inline distT="0" distB="0" distL="0" distR="0" wp14:anchorId="1E0E270C" wp14:editId="5686FA97">
+            <wp:extent cx="5760720" cy="1750695"/>
+            <wp:effectExtent l="0" t="0" r="0" b="1905"/>
+            <wp:docPr id="41" name="Picture 41"/>
+            <wp:cNvGraphicFramePr>
+              <a:graphicFrameLocks xmlns:a="http://schemas.openxmlformats.org/drawingml/2006/main" noChangeAspect="1"/>
+            </wp:cNvGraphicFramePr>
+            <a:graphic xmlns:a="http://schemas.openxmlformats.org/drawingml/2006/main">
+              <a:graphicData uri="http://schemas.openxmlformats.org/drawingml/2006/picture">
+                <pic:pic xmlns:pic="http://schemas.openxmlformats.org/drawingml/2006/picture">
+                  <pic:nvPicPr>
+                    <pic:cNvPr id="1" name=""/>
+                    <pic:cNvPicPr/>
+                  </pic:nvPicPr>
+                  <pic:blipFill>
+                    <a:blip r:embed="rId49"/>
+                    <a:stretch>
+                      <a:fillRect/>
+                    </a:stretch>
+                  </pic:blipFill>
+                  <pic:spPr>
+                    <a:xfrm>
+                      <a:off x="0" y="0"/>
+                      <a:ext cx="5760720" cy="1750695"/>
+                    </a:xfrm>
+                    <a:prstGeom prst="rect">
+                      <a:avLst/>
+                    </a:prstGeom>
+                  </pic:spPr>
+                </pic:pic>
+              </a:graphicData>
+            </a:graphic>
+          </wp:inline>
+        </w:drawing>
+      </w:r>
+    </w:p>
+    <w:p>
+      <w:r>
+        <w:t>Running the simulation, we see that the critical currents are 3 kA (</w:t>
+      </w:r>
+      <w:proofErr w:type="spellStart"/>
+      <w:r>
+        <w:t>OpenETran’s</w:t>
+      </w:r>
+      <w:proofErr w:type="spellEnd"/>
+      <w:r>
+        <w:t xml:space="preserve"> minimum) at both poles and all three struck wires, because we haven’t really provided any lightning protection. Every stroke to the line will cause flashover.</w:t>
+      </w:r>
+    </w:p>
+    <w:p>
+      <w:r>
+        <w:rPr>
+          <w:noProof/>
+        </w:rPr>
+        <w:lastRenderedPageBreak/>
+        <w:drawing>
+          <wp:inline distT="0" distB="0" distL="0" distR="0" wp14:anchorId="6AC8BDA2" wp14:editId="321FDFDF">
+            <wp:extent cx="3000397" cy="2424130"/>
+            <wp:effectExtent l="0" t="0" r="0" b="0"/>
+            <wp:docPr id="42" name="Picture 42"/>
+            <wp:cNvGraphicFramePr>
+              <a:graphicFrameLocks xmlns:a="http://schemas.openxmlformats.org/drawingml/2006/main" noChangeAspect="1"/>
+            </wp:cNvGraphicFramePr>
+            <a:graphic xmlns:a="http://schemas.openxmlformats.org/drawingml/2006/main">
+              <a:graphicData uri="http://schemas.openxmlformats.org/drawingml/2006/picture">
+                <pic:pic xmlns:pic="http://schemas.openxmlformats.org/drawingml/2006/picture">
+                  <pic:nvPicPr>
+                    <pic:cNvPr id="1" name=""/>
+                    <pic:cNvPicPr/>
+                  </pic:nvPicPr>
+                  <pic:blipFill>
+                    <a:blip r:embed="rId50"/>
+                    <a:stretch>
+                      <a:fillRect/>
+                    </a:stretch>
+                  </pic:blipFill>
+                  <pic:spPr>
+                    <a:xfrm>
+                      <a:off x="0" y="0"/>
+                      <a:ext cx="3000397" cy="2424130"/>
+                    </a:xfrm>
+                    <a:prstGeom prst="rect">
+                      <a:avLst/>
+                    </a:prstGeom>
+                  </pic:spPr>
+                </pic:pic>
+              </a:graphicData>
+            </a:graphic>
+          </wp:inline>
+        </w:drawing>
+      </w:r>
+    </w:p>
+    <w:p>
+      <w:r>
+        <w:t xml:space="preserve">Over in the Phase View window, click “Update coordinates” and then enter data as shown below. </w:t>
+      </w:r>
+      <w:r>
+        <w:t xml:space="preserve">As the project only contains 4 conductors, you should manually set the S2 coordinates equal to those for S1. </w:t>
+      </w:r>
+      <w:r>
+        <w:t xml:space="preserve">This </w:t>
+      </w:r>
+      <w:r>
+        <w:t xml:space="preserve">view </w:t>
+      </w:r>
+      <w:r>
+        <w:t>represents a row of houses on the left of the line, and a row of trees on the right. At 30 kA,</w:t>
+      </w:r>
+      <w:r>
+        <w:t xml:space="preserve"> these nearby objects do partially shield the line.</w:t>
+      </w:r>
+      <w:r>
+        <w:t xml:space="preserve"> When you click “Flashover Rate” and load the file of 3-kA critical currents, the flashover rate is 1.62 per year.</w:t>
+      </w:r>
+      <w:r>
+        <w:t xml:space="preserve"> If you zero out the nearby Object data, and repeat the “Flashover Rate” calculation, this result increases to 4.15 per year.</w:t>
+      </w:r>
+    </w:p>
+    <w:p>
+      <w:r>
+        <w:rPr>
+          <w:noProof/>
+        </w:rPr>
+        <w:drawing>
+          <wp:inline distT="0" distB="0" distL="0" distR="0" wp14:anchorId="58C33A80" wp14:editId="5C4952E0">
+            <wp:extent cx="5760720" cy="3471545"/>
+            <wp:effectExtent l="0" t="0" r="0" b="0"/>
+            <wp:docPr id="45" name="Picture 45"/>
+            <wp:cNvGraphicFramePr>
+              <a:graphicFrameLocks xmlns:a="http://schemas.openxmlformats.org/drawingml/2006/main" noChangeAspect="1"/>
+            </wp:cNvGraphicFramePr>
+            <a:graphic xmlns:a="http://schemas.openxmlformats.org/drawingml/2006/main">
+              <a:graphicData uri="http://schemas.openxmlformats.org/drawingml/2006/picture">
+                <pic:pic xmlns:pic="http://schemas.openxmlformats.org/drawingml/2006/picture">
+                  <pic:nvPicPr>
+                    <pic:cNvPr id="1" name=""/>
+                    <pic:cNvPicPr/>
+                  </pic:nvPicPr>
+                  <pic:blipFill>
+                    <a:blip r:embed="rId51"/>
+                    <a:stretch>
+                      <a:fillRect/>
+                    </a:stretch>
+                  </pic:blipFill>
+                  <pic:spPr>
+                    <a:xfrm>
+                      <a:off x="0" y="0"/>
+                      <a:ext cx="5760720" cy="3471545"/>
+                    </a:xfrm>
+                    <a:prstGeom prst="rect">
+                      <a:avLst/>
+                    </a:prstGeom>
+                  </pic:spPr>
+                </pic:pic>
+              </a:graphicData>
+            </a:graphic>
+          </wp:inline>
+        </w:drawing>
+      </w:r>
+    </w:p>
+    <w:p>
+      <w:r>
+        <w:t>To get better performance for direct strokes, we might consider the following:</w:t>
+      </w:r>
+    </w:p>
+    <w:p>
+      <w:pPr>
+        <w:pStyle w:val="ListParagraph"/>
+        <w:numPr>
+          <w:ilvl w:val="0"/>
+          <w:numId w:val="42"/>
+        </w:numPr>
+      </w:pPr>
+      <w:r>
+        <w:t>Add line arresters to odd poles, i.e., all those having a ground</w:t>
+      </w:r>
+      <w:r>
+        <w:t xml:space="preserve"> in the base case</w:t>
+      </w:r>
+      <w:r>
+        <w:t>.</w:t>
+      </w:r>
+    </w:p>
+    <w:p>
+      <w:pPr>
+        <w:pStyle w:val="ListParagraph"/>
+        <w:numPr>
+          <w:ilvl w:val="0"/>
+          <w:numId w:val="42"/>
+        </w:numPr>
+      </w:pPr>
+      <w:r>
+        <w:t>Ground every pole, and put line arresters on every pole.</w:t>
+      </w:r>
+    </w:p>
+    <w:p>
+      <w:pPr>
+        <w:pStyle w:val="ListParagraph"/>
+        <w:numPr>
+          <w:ilvl w:val="0"/>
+          <w:numId w:val="42"/>
+        </w:numPr>
+      </w:pPr>
+      <w:r>
+        <w:t>Add an overhead shield wire, as in Example B of [2]. Considering the low CFO values, this option might not work well without also implementing lower ground impedances and/or line arresters.</w:t>
+      </w:r>
     </w:p>
     <w:p>
       <w:pPr>
         <w:pStyle w:val="Heading1"/>
       </w:pPr>
-      <w:bookmarkStart w:id="6" w:name="_Toc490999422"/>
-      <w:r>
-        <w:t>Double-Circuit Transmission Line</w:t>
+      <w:bookmarkStart w:id="6" w:name="_Toc492736735"/>
+      <w:r>
+        <w:lastRenderedPageBreak/>
+        <w:t>15-kV Distribution Line: Open Point Protection</w:t>
       </w:r>
       <w:bookmarkEnd w:id="6"/>
     </w:p>
@@ -3086,17 +4902,538 @@
         <w:ind w:firstLine="432"/>
       </w:pPr>
       <w:r>
-        <w:t>To be completed, with shielding design of a double-circuit line in the GUI, extended to transient analysis in console mode</w:t>
+        <w:t>This example modifies the previous one, to consider the protection of an open tie point on the distribution line</w:t>
       </w:r>
       <w:r>
         <w:t>.</w:t>
       </w:r>
+      <w:r>
+        <w:t xml:space="preserve"> We’re going to look at pole #11, for a stroke to pole #10, which is one 50-m span away. </w:t>
+      </w:r>
+      <w:r>
+        <w:t>We’ll remove all the LPM insulators in order to clearly show the transient voltages at the open point.</w:t>
+      </w:r>
+      <w:r>
+        <w:t xml:space="preserve"> Make changes on the following three tabs to match:</w:t>
+      </w:r>
+    </w:p>
+    <w:p>
+      <w:r>
+        <w:rPr>
+          <w:noProof/>
+        </w:rPr>
+        <w:drawing>
+          <wp:inline distT="0" distB="0" distL="0" distR="0" wp14:anchorId="1014A8FC" wp14:editId="7B51D4DF">
+            <wp:extent cx="5760720" cy="1750695"/>
+            <wp:effectExtent l="0" t="0" r="0" b="1905"/>
+            <wp:docPr id="46" name="Picture 46"/>
+            <wp:cNvGraphicFramePr>
+              <a:graphicFrameLocks xmlns:a="http://schemas.openxmlformats.org/drawingml/2006/main" noChangeAspect="1"/>
+            </wp:cNvGraphicFramePr>
+            <a:graphic xmlns:a="http://schemas.openxmlformats.org/drawingml/2006/main">
+              <a:graphicData uri="http://schemas.openxmlformats.org/drawingml/2006/picture">
+                <pic:pic xmlns:pic="http://schemas.openxmlformats.org/drawingml/2006/picture">
+                  <pic:nvPicPr>
+                    <pic:cNvPr id="1" name=""/>
+                    <pic:cNvPicPr/>
+                  </pic:nvPicPr>
+                  <pic:blipFill>
+                    <a:blip r:embed="rId52"/>
+                    <a:stretch>
+                      <a:fillRect/>
+                    </a:stretch>
+                  </pic:blipFill>
+                  <pic:spPr>
+                    <a:xfrm>
+                      <a:off x="0" y="0"/>
+                      <a:ext cx="5760720" cy="1750695"/>
+                    </a:xfrm>
+                    <a:prstGeom prst="rect">
+                      <a:avLst/>
+                    </a:prstGeom>
+                  </pic:spPr>
+                </pic:pic>
+              </a:graphicData>
+            </a:graphic>
+          </wp:inline>
+        </w:drawing>
+      </w:r>
+    </w:p>
+    <w:p>
+      <w:r>
+        <w:rPr>
+          <w:noProof/>
+        </w:rPr>
+        <w:drawing>
+          <wp:inline distT="0" distB="0" distL="0" distR="0" wp14:anchorId="39F0ED0B" wp14:editId="235B731A">
+            <wp:extent cx="5760720" cy="1193800"/>
+            <wp:effectExtent l="0" t="0" r="0" b="6350"/>
+            <wp:docPr id="47" name="Picture 47"/>
+            <wp:cNvGraphicFramePr>
+              <a:graphicFrameLocks xmlns:a="http://schemas.openxmlformats.org/drawingml/2006/main" noChangeAspect="1"/>
+            </wp:cNvGraphicFramePr>
+            <a:graphic xmlns:a="http://schemas.openxmlformats.org/drawingml/2006/main">
+              <a:graphicData uri="http://schemas.openxmlformats.org/drawingml/2006/picture">
+                <pic:pic xmlns:pic="http://schemas.openxmlformats.org/drawingml/2006/picture">
+                  <pic:nvPicPr>
+                    <pic:cNvPr id="1" name=""/>
+                    <pic:cNvPicPr/>
+                  </pic:nvPicPr>
+                  <pic:blipFill>
+                    <a:blip r:embed="rId53"/>
+                    <a:stretch>
+                      <a:fillRect/>
+                    </a:stretch>
+                  </pic:blipFill>
+                  <pic:spPr>
+                    <a:xfrm>
+                      <a:off x="0" y="0"/>
+                      <a:ext cx="5760720" cy="1193800"/>
+                    </a:xfrm>
+                    <a:prstGeom prst="rect">
+                      <a:avLst/>
+                    </a:prstGeom>
+                  </pic:spPr>
+                </pic:pic>
+              </a:graphicData>
+            </a:graphic>
+          </wp:inline>
+        </w:drawing>
+      </w:r>
+    </w:p>
+    <w:p>
+      <w:r>
+        <w:rPr>
+          <w:noProof/>
+        </w:rPr>
+        <w:drawing>
+          <wp:inline distT="0" distB="0" distL="0" distR="0" wp14:anchorId="03BFD375" wp14:editId="23200C44">
+            <wp:extent cx="5760720" cy="1193800"/>
+            <wp:effectExtent l="0" t="0" r="0" b="6350"/>
+            <wp:docPr id="48" name="Picture 48"/>
+            <wp:cNvGraphicFramePr>
+              <a:graphicFrameLocks xmlns:a="http://schemas.openxmlformats.org/drawingml/2006/main" noChangeAspect="1"/>
+            </wp:cNvGraphicFramePr>
+            <a:graphic xmlns:a="http://schemas.openxmlformats.org/drawingml/2006/main">
+              <a:graphicData uri="http://schemas.openxmlformats.org/drawingml/2006/picture">
+                <pic:pic xmlns:pic="http://schemas.openxmlformats.org/drawingml/2006/picture">
+                  <pic:nvPicPr>
+                    <pic:cNvPr id="1" name=""/>
+                    <pic:cNvPicPr/>
+                  </pic:nvPicPr>
+                  <pic:blipFill>
+                    <a:blip r:embed="rId54"/>
+                    <a:stretch>
+                      <a:fillRect/>
+                    </a:stretch>
+                  </pic:blipFill>
+                  <pic:spPr>
+                    <a:xfrm>
+                      <a:off x="0" y="0"/>
+                      <a:ext cx="5760720" cy="1193800"/>
+                    </a:xfrm>
+                    <a:prstGeom prst="rect">
+                      <a:avLst/>
+                    </a:prstGeom>
+                  </pic:spPr>
+                </pic:pic>
+              </a:graphicData>
+            </a:graphic>
+          </wp:inline>
+        </w:drawing>
+      </w:r>
+    </w:p>
+    <w:p>
+      <w:r>
+        <w:t>Run the one-shot simulation, and observe the monitored voltage is 2122 kV! It wouldn’t actually reach that level if we still had LPM insulators in the model.</w:t>
+      </w:r>
+    </w:p>
+    <w:p>
+      <w:r>
+        <w:rPr>
+          <w:noProof/>
+        </w:rPr>
+        <w:lastRenderedPageBreak/>
+        <w:drawing>
+          <wp:inline distT="0" distB="0" distL="0" distR="0" wp14:anchorId="522936B3" wp14:editId="44284C0A">
+            <wp:extent cx="5760720" cy="3006090"/>
+            <wp:effectExtent l="0" t="0" r="0" b="3810"/>
+            <wp:docPr id="49" name="Picture 49"/>
+            <wp:cNvGraphicFramePr>
+              <a:graphicFrameLocks xmlns:a="http://schemas.openxmlformats.org/drawingml/2006/main" noChangeAspect="1"/>
+            </wp:cNvGraphicFramePr>
+            <a:graphic xmlns:a="http://schemas.openxmlformats.org/drawingml/2006/main">
+              <a:graphicData uri="http://schemas.openxmlformats.org/drawingml/2006/picture">
+                <pic:pic xmlns:pic="http://schemas.openxmlformats.org/drawingml/2006/picture">
+                  <pic:nvPicPr>
+                    <pic:cNvPr id="1" name=""/>
+                    <pic:cNvPicPr/>
+                  </pic:nvPicPr>
+                  <pic:blipFill>
+                    <a:blip r:embed="rId55"/>
+                    <a:stretch>
+                      <a:fillRect/>
+                    </a:stretch>
+                  </pic:blipFill>
+                  <pic:spPr>
+                    <a:xfrm>
+                      <a:off x="0" y="0"/>
+                      <a:ext cx="5760720" cy="3006090"/>
+                    </a:xfrm>
+                    <a:prstGeom prst="rect">
+                      <a:avLst/>
+                    </a:prstGeom>
+                  </pic:spPr>
+                </pic:pic>
+              </a:graphicData>
+            </a:graphic>
+          </wp:inline>
+        </w:drawing>
+      </w:r>
+    </w:p>
+    <w:p>
+      <w:r>
+        <w:t>To show the effect of an open point, change the right-hand termination from a surge impedance (1) to open (0):</w:t>
+      </w:r>
+    </w:p>
+    <w:p>
+      <w:r>
+        <w:rPr>
+          <w:noProof/>
+        </w:rPr>
+        <w:drawing>
+          <wp:inline distT="0" distB="0" distL="0" distR="0" wp14:anchorId="5996AC50" wp14:editId="75250939">
+            <wp:extent cx="5760720" cy="1803400"/>
+            <wp:effectExtent l="0" t="0" r="0" b="6350"/>
+            <wp:docPr id="50" name="Picture 50"/>
+            <wp:cNvGraphicFramePr>
+              <a:graphicFrameLocks xmlns:a="http://schemas.openxmlformats.org/drawingml/2006/main" noChangeAspect="1"/>
+            </wp:cNvGraphicFramePr>
+            <a:graphic xmlns:a="http://schemas.openxmlformats.org/drawingml/2006/main">
+              <a:graphicData uri="http://schemas.openxmlformats.org/drawingml/2006/picture">
+                <pic:pic xmlns:pic="http://schemas.openxmlformats.org/drawingml/2006/picture">
+                  <pic:nvPicPr>
+                    <pic:cNvPr id="1" name=""/>
+                    <pic:cNvPicPr/>
+                  </pic:nvPicPr>
+                  <pic:blipFill>
+                    <a:blip r:embed="rId56"/>
+                    <a:stretch>
+                      <a:fillRect/>
+                    </a:stretch>
+                  </pic:blipFill>
+                  <pic:spPr>
+                    <a:xfrm>
+                      <a:off x="0" y="0"/>
+                      <a:ext cx="5760720" cy="1803400"/>
+                    </a:xfrm>
+                    <a:prstGeom prst="rect">
+                      <a:avLst/>
+                    </a:prstGeom>
+                  </pic:spPr>
+                </pic:pic>
+              </a:graphicData>
+            </a:graphic>
+          </wp:inline>
+        </w:drawing>
+      </w:r>
+    </w:p>
+    <w:p>
+      <w:r>
+        <w:t xml:space="preserve">Run a one-shot simulation again; the </w:t>
+      </w:r>
+      <w:proofErr w:type="spellStart"/>
+      <w:r>
+        <w:t>waveshape</w:t>
+      </w:r>
+      <w:proofErr w:type="spellEnd"/>
+      <w:r>
+        <w:t xml:space="preserve"> is about the same but the peak voltage approximately doubles at the open point, as expected from traveling wave theory:</w:t>
+      </w:r>
+    </w:p>
+    <w:p>
+      <w:r>
+        <w:rPr>
+          <w:noProof/>
+        </w:rPr>
+        <w:drawing>
+          <wp:inline distT="0" distB="0" distL="0" distR="0" wp14:anchorId="2C4303F9" wp14:editId="77C46BB4">
+            <wp:extent cx="5760720" cy="2687955"/>
+            <wp:effectExtent l="0" t="0" r="0" b="0"/>
+            <wp:docPr id="51" name="Picture 51"/>
+            <wp:cNvGraphicFramePr>
+              <a:graphicFrameLocks xmlns:a="http://schemas.openxmlformats.org/drawingml/2006/main" noChangeAspect="1"/>
+            </wp:cNvGraphicFramePr>
+            <a:graphic xmlns:a="http://schemas.openxmlformats.org/drawingml/2006/main">
+              <a:graphicData uri="http://schemas.openxmlformats.org/drawingml/2006/picture">
+                <pic:pic xmlns:pic="http://schemas.openxmlformats.org/drawingml/2006/picture">
+                  <pic:nvPicPr>
+                    <pic:cNvPr id="1" name=""/>
+                    <pic:cNvPicPr/>
+                  </pic:nvPicPr>
+                  <pic:blipFill>
+                    <a:blip r:embed="rId57"/>
+                    <a:stretch>
+                      <a:fillRect/>
+                    </a:stretch>
+                  </pic:blipFill>
+                  <pic:spPr>
+                    <a:xfrm>
+                      <a:off x="0" y="0"/>
+                      <a:ext cx="5760720" cy="2687955"/>
+                    </a:xfrm>
+                    <a:prstGeom prst="rect">
+                      <a:avLst/>
+                    </a:prstGeom>
+                  </pic:spPr>
+                </pic:pic>
+              </a:graphicData>
+            </a:graphic>
+          </wp:inline>
+        </w:drawing>
+      </w:r>
+    </w:p>
+    <w:p>
+      <w:r>
+        <w:lastRenderedPageBreak/>
+        <w:t xml:space="preserve">Now put an arrester just at the monitored point, as shown below. </w:t>
+      </w:r>
+    </w:p>
+    <w:p>
+      <w:r>
+        <w:rPr>
+          <w:noProof/>
+        </w:rPr>
+        <w:drawing>
+          <wp:inline distT="0" distB="0" distL="0" distR="0" wp14:anchorId="48587CF4" wp14:editId="28F5FC48">
+            <wp:extent cx="5760720" cy="1402715"/>
+            <wp:effectExtent l="0" t="0" r="0" b="6985"/>
+            <wp:docPr id="52" name="Picture 52"/>
+            <wp:cNvGraphicFramePr>
+              <a:graphicFrameLocks xmlns:a="http://schemas.openxmlformats.org/drawingml/2006/main" noChangeAspect="1"/>
+            </wp:cNvGraphicFramePr>
+            <a:graphic xmlns:a="http://schemas.openxmlformats.org/drawingml/2006/main">
+              <a:graphicData uri="http://schemas.openxmlformats.org/drawingml/2006/picture">
+                <pic:pic xmlns:pic="http://schemas.openxmlformats.org/drawingml/2006/picture">
+                  <pic:nvPicPr>
+                    <pic:cNvPr id="1" name=""/>
+                    <pic:cNvPicPr/>
+                  </pic:nvPicPr>
+                  <pic:blipFill>
+                    <a:blip r:embed="rId58"/>
+                    <a:stretch>
+                      <a:fillRect/>
+                    </a:stretch>
+                  </pic:blipFill>
+                  <pic:spPr>
+                    <a:xfrm>
+                      <a:off x="0" y="0"/>
+                      <a:ext cx="5760720" cy="1402715"/>
+                    </a:xfrm>
+                    <a:prstGeom prst="rect">
+                      <a:avLst/>
+                    </a:prstGeom>
+                  </pic:spPr>
+                </pic:pic>
+              </a:graphicData>
+            </a:graphic>
+          </wp:inline>
+        </w:drawing>
+      </w:r>
+    </w:p>
+    <w:p>
+      <w:r>
+        <w:t xml:space="preserve">After running a one-shot simulation </w:t>
+      </w:r>
+      <w:r>
+        <w:t>again</w:t>
+      </w:r>
+      <w:r>
+        <w:t>, we obtain</w:t>
+      </w:r>
+      <w:r>
+        <w:t xml:space="preserve"> two plots for the arrester voltage and current. Nearly all of the stroke current discharges through the arrester; the rest goes to the left of the stroke point and into the left-hand surge impedance termination. The arrester p</w:t>
+      </w:r>
+      <w:r>
+        <w:t>eak voltage is about 51 kV, because of time-dependent conductance within the arrester, and</w:t>
+      </w:r>
+      <w:r>
+        <w:t xml:space="preserve"> the </w:t>
+      </w:r>
+      <w:proofErr w:type="spellStart"/>
+      <w:r>
+        <w:t>sparkover</w:t>
+      </w:r>
+      <w:proofErr w:type="spellEnd"/>
+      <w:r>
+        <w:t xml:space="preserve"> characteristic (not common in modern arresters, but included here for illustration).</w:t>
+      </w:r>
+      <w:r>
+        <w:t xml:space="preserve"> The arrester lead inductance, if modeled, would also have an effect.</w:t>
+      </w:r>
+    </w:p>
+    <w:p>
+      <w:r>
+        <w:rPr>
+          <w:noProof/>
+        </w:rPr>
+        <w:drawing>
+          <wp:inline distT="0" distB="0" distL="0" distR="0" wp14:anchorId="1CEE036C" wp14:editId="1119DBD3">
+            <wp:extent cx="5760720" cy="2358390"/>
+            <wp:effectExtent l="0" t="0" r="0" b="3810"/>
+            <wp:docPr id="53" name="Picture 53"/>
+            <wp:cNvGraphicFramePr>
+              <a:graphicFrameLocks xmlns:a="http://schemas.openxmlformats.org/drawingml/2006/main" noChangeAspect="1"/>
+            </wp:cNvGraphicFramePr>
+            <a:graphic xmlns:a="http://schemas.openxmlformats.org/drawingml/2006/main">
+              <a:graphicData uri="http://schemas.openxmlformats.org/drawingml/2006/picture">
+                <pic:pic xmlns:pic="http://schemas.openxmlformats.org/drawingml/2006/picture">
+                  <pic:nvPicPr>
+                    <pic:cNvPr id="1" name=""/>
+                    <pic:cNvPicPr/>
+                  </pic:nvPicPr>
+                  <pic:blipFill>
+                    <a:blip r:embed="rId59"/>
+                    <a:stretch>
+                      <a:fillRect/>
+                    </a:stretch>
+                  </pic:blipFill>
+                  <pic:spPr>
+                    <a:xfrm>
+                      <a:off x="0" y="0"/>
+                      <a:ext cx="5760720" cy="2358390"/>
+                    </a:xfrm>
+                    <a:prstGeom prst="rect">
+                      <a:avLst/>
+                    </a:prstGeom>
+                  </pic:spPr>
+                </pic:pic>
+              </a:graphicData>
+            </a:graphic>
+          </wp:inline>
+        </w:drawing>
+      </w:r>
+    </w:p>
+    <w:p>
+      <w:r>
+        <w:t xml:space="preserve">If we change the “Reference voltage” parameter from 0.051 to 0, the time-dependent conductance is disabled but we still have the </w:t>
+      </w:r>
+      <w:proofErr w:type="spellStart"/>
+      <w:r>
+        <w:t>sparkover</w:t>
+      </w:r>
+      <w:proofErr w:type="spellEnd"/>
+      <w:r>
+        <w:t xml:space="preserve"> at 40 kV (left, below). </w:t>
+      </w:r>
+      <w:r>
+        <w:t xml:space="preserve">The peak voltage is a little above 40 kV due to time step discretization in the simulation. By further setting the </w:t>
+      </w:r>
+      <w:proofErr w:type="spellStart"/>
+      <w:r>
+        <w:t>sparkover</w:t>
+      </w:r>
+      <w:proofErr w:type="spellEnd"/>
+      <w:r>
+        <w:t xml:space="preserve"> voltage to 0, we see the peak arrester voltage is about 35 kV (right, below).</w:t>
+      </w:r>
+      <w:r>
+        <w:t xml:space="preserve"> As expected, the arrester protects the open tie point, but time-dependent and non-linear phenomena can have an impact.</w:t>
+      </w:r>
+    </w:p>
+    <w:p>
+      <w:r>
+        <w:rPr>
+          <w:noProof/>
+        </w:rPr>
+        <w:drawing>
+          <wp:inline distT="0" distB="0" distL="0" distR="0" wp14:anchorId="52371617" wp14:editId="7483BF4F">
+            <wp:extent cx="2867830" cy="2034012"/>
+            <wp:effectExtent l="0" t="0" r="8890" b="4445"/>
+            <wp:docPr id="54" name="Picture 54"/>
+            <wp:cNvGraphicFramePr>
+              <a:graphicFrameLocks xmlns:a="http://schemas.openxmlformats.org/drawingml/2006/main" noChangeAspect="1"/>
+            </wp:cNvGraphicFramePr>
+            <a:graphic xmlns:a="http://schemas.openxmlformats.org/drawingml/2006/main">
+              <a:graphicData uri="http://schemas.openxmlformats.org/drawingml/2006/picture">
+                <pic:pic xmlns:pic="http://schemas.openxmlformats.org/drawingml/2006/picture">
+                  <pic:nvPicPr>
+                    <pic:cNvPr id="1" name=""/>
+                    <pic:cNvPicPr/>
+                  </pic:nvPicPr>
+                  <pic:blipFill>
+                    <a:blip r:embed="rId60"/>
+                    <a:stretch>
+                      <a:fillRect/>
+                    </a:stretch>
+                  </pic:blipFill>
+                  <pic:spPr>
+                    <a:xfrm>
+                      <a:off x="0" y="0"/>
+                      <a:ext cx="2869691" cy="2035332"/>
+                    </a:xfrm>
+                    <a:prstGeom prst="rect">
+                      <a:avLst/>
+                    </a:prstGeom>
+                  </pic:spPr>
+                </pic:pic>
+              </a:graphicData>
+            </a:graphic>
+          </wp:inline>
+        </w:drawing>
+      </w:r>
+      <w:r>
+        <w:rPr>
+          <w:noProof/>
+        </w:rPr>
+        <w:t xml:space="preserve"> </w:t>
+      </w:r>
+      <w:r>
+        <w:rPr>
+          <w:noProof/>
+        </w:rPr>
+        <w:drawing>
+          <wp:inline distT="0" distB="0" distL="0" distR="0" wp14:anchorId="64A4ED4E" wp14:editId="4871F920">
+            <wp:extent cx="2824681" cy="2134633"/>
+            <wp:effectExtent l="0" t="0" r="0" b="0"/>
+            <wp:docPr id="55" name="Picture 55"/>
+            <wp:cNvGraphicFramePr>
+              <a:graphicFrameLocks xmlns:a="http://schemas.openxmlformats.org/drawingml/2006/main" noChangeAspect="1"/>
+            </wp:cNvGraphicFramePr>
+            <a:graphic xmlns:a="http://schemas.openxmlformats.org/drawingml/2006/main">
+              <a:graphicData uri="http://schemas.openxmlformats.org/drawingml/2006/picture">
+                <pic:pic xmlns:pic="http://schemas.openxmlformats.org/drawingml/2006/picture">
+                  <pic:nvPicPr>
+                    <pic:cNvPr id="1" name=""/>
+                    <pic:cNvPicPr/>
+                  </pic:nvPicPr>
+                  <pic:blipFill>
+                    <a:blip r:embed="rId61"/>
+                    <a:stretch>
+                      <a:fillRect/>
+                    </a:stretch>
+                  </pic:blipFill>
+                  <pic:spPr>
+                    <a:xfrm>
+                      <a:off x="0" y="0"/>
+                      <a:ext cx="2832151" cy="2140278"/>
+                    </a:xfrm>
+                    <a:prstGeom prst="rect">
+                      <a:avLst/>
+                    </a:prstGeom>
+                  </pic:spPr>
+                </pic:pic>
+              </a:graphicData>
+            </a:graphic>
+          </wp:inline>
+        </w:drawing>
+      </w:r>
     </w:p>
     <w:p>
       <w:pPr>
         <w:pStyle w:val="Heading1"/>
       </w:pPr>
-      <w:bookmarkStart w:id="7" w:name="_Toc490999423"/>
+      <w:bookmarkStart w:id="7" w:name="_Toc492736736"/>
       <w:r>
         <w:lastRenderedPageBreak/>
         <w:t>References</w:t>
@@ -3205,8 +5542,8 @@
       </w:pPr>
     </w:p>
     <w:sectPr>
-      <w:headerReference w:type="default" r:id="rId29"/>
-      <w:footerReference w:type="default" r:id="rId30"/>
+      <w:headerReference w:type="default" r:id="rId62"/>
+      <w:footerReference w:type="default" r:id="rId63"/>
       <w:pgSz w:w="11906" w:h="16838"/>
       <w:pgMar w:top="1417" w:right="1417" w:bottom="1417" w:left="1417" w:header="708" w:footer="708" w:gutter="0"/>
       <w:cols w:space="708"/>
@@ -3264,7 +5601,7 @@
         <w:noProof/>
         <w:lang w:val="fr-FR"/>
       </w:rPr>
-      <w:t>6</w:t>
+      <w:t>20</w:t>
     </w:r>
     <w:r>
       <w:fldChar w:fldCharType="end"/>
@@ -3342,23 +5679,7 @@
         <w:lang w:val="en-GB"/>
       </w:rPr>
       <w:tab/>
-      <w:t>August</w:t>
-    </w:r>
-    <w:r>
-      <w:rPr>
-        <w:i/>
-        <w:u w:val="single"/>
-        <w:lang w:val="en-GB"/>
-      </w:rPr>
-      <w:t xml:space="preserve"> 2</w:t>
-    </w:r>
-    <w:r>
-      <w:rPr>
-        <w:i/>
-        <w:u w:val="single"/>
-        <w:lang w:val="en-GB"/>
-      </w:rPr>
-      <w:t>1</w:t>
+      <w:t>September 9</w:t>
     </w:r>
     <w:r>
       <w:rPr>
@@ -4772,6 +7093,119 @@
     </w:lvl>
   </w:abstractNum>
   <w:abstractNum w:abstractNumId="15" w15:restartNumberingAfterBreak="0">
+    <w:nsid w:val="3DED6F3D"/>
+    <w:multiLevelType w:val="hybridMultilevel"/>
+    <w:tmpl w:val="8320E8E4"/>
+    <w:lvl w:ilvl="0" w:tplc="04090001">
+      <w:start w:val="1"/>
+      <w:numFmt w:val="bullet"/>
+      <w:lvlText w:val=""/>
+      <w:lvlJc w:val="left"/>
+      <w:pPr>
+        <w:ind w:left="720" w:hanging="360"/>
+      </w:pPr>
+      <w:rPr>
+        <w:rFonts w:ascii="Symbol" w:hAnsi="Symbol" w:hint="default"/>
+      </w:rPr>
+    </w:lvl>
+    <w:lvl w:ilvl="1" w:tplc="04090003" w:tentative="1">
+      <w:start w:val="1"/>
+      <w:numFmt w:val="bullet"/>
+      <w:lvlText w:val="o"/>
+      <w:lvlJc w:val="left"/>
+      <w:pPr>
+        <w:ind w:left="1440" w:hanging="360"/>
+      </w:pPr>
+      <w:rPr>
+        <w:rFonts w:ascii="Courier New" w:hAnsi="Courier New" w:cs="Courier New" w:hint="default"/>
+      </w:rPr>
+    </w:lvl>
+    <w:lvl w:ilvl="2" w:tplc="04090005" w:tentative="1">
+      <w:start w:val="1"/>
+      <w:numFmt w:val="bullet"/>
+      <w:lvlText w:val=""/>
+      <w:lvlJc w:val="left"/>
+      <w:pPr>
+        <w:ind w:left="2160" w:hanging="360"/>
+      </w:pPr>
+      <w:rPr>
+        <w:rFonts w:ascii="Wingdings" w:hAnsi="Wingdings" w:hint="default"/>
+      </w:rPr>
+    </w:lvl>
+    <w:lvl w:ilvl="3" w:tplc="04090001" w:tentative="1">
+      <w:start w:val="1"/>
+      <w:numFmt w:val="bullet"/>
+      <w:lvlText w:val=""/>
+      <w:lvlJc w:val="left"/>
+      <w:pPr>
+        <w:ind w:left="2880" w:hanging="360"/>
+      </w:pPr>
+      <w:rPr>
+        <w:rFonts w:ascii="Symbol" w:hAnsi="Symbol" w:hint="default"/>
+      </w:rPr>
+    </w:lvl>
+    <w:lvl w:ilvl="4" w:tplc="04090003" w:tentative="1">
+      <w:start w:val="1"/>
+      <w:numFmt w:val="bullet"/>
+      <w:lvlText w:val="o"/>
+      <w:lvlJc w:val="left"/>
+      <w:pPr>
+        <w:ind w:left="3600" w:hanging="360"/>
+      </w:pPr>
+      <w:rPr>
+        <w:rFonts w:ascii="Courier New" w:hAnsi="Courier New" w:cs="Courier New" w:hint="default"/>
+      </w:rPr>
+    </w:lvl>
+    <w:lvl w:ilvl="5" w:tplc="04090005" w:tentative="1">
+      <w:start w:val="1"/>
+      <w:numFmt w:val="bullet"/>
+      <w:lvlText w:val=""/>
+      <w:lvlJc w:val="left"/>
+      <w:pPr>
+        <w:ind w:left="4320" w:hanging="360"/>
+      </w:pPr>
+      <w:rPr>
+        <w:rFonts w:ascii="Wingdings" w:hAnsi="Wingdings" w:hint="default"/>
+      </w:rPr>
+    </w:lvl>
+    <w:lvl w:ilvl="6" w:tplc="04090001" w:tentative="1">
+      <w:start w:val="1"/>
+      <w:numFmt w:val="bullet"/>
+      <w:lvlText w:val=""/>
+      <w:lvlJc w:val="left"/>
+      <w:pPr>
+        <w:ind w:left="5040" w:hanging="360"/>
+      </w:pPr>
+      <w:rPr>
+        <w:rFonts w:ascii="Symbol" w:hAnsi="Symbol" w:hint="default"/>
+      </w:rPr>
+    </w:lvl>
+    <w:lvl w:ilvl="7" w:tplc="04090003" w:tentative="1">
+      <w:start w:val="1"/>
+      <w:numFmt w:val="bullet"/>
+      <w:lvlText w:val="o"/>
+      <w:lvlJc w:val="left"/>
+      <w:pPr>
+        <w:ind w:left="5760" w:hanging="360"/>
+      </w:pPr>
+      <w:rPr>
+        <w:rFonts w:ascii="Courier New" w:hAnsi="Courier New" w:cs="Courier New" w:hint="default"/>
+      </w:rPr>
+    </w:lvl>
+    <w:lvl w:ilvl="8" w:tplc="04090005" w:tentative="1">
+      <w:start w:val="1"/>
+      <w:numFmt w:val="bullet"/>
+      <w:lvlText w:val=""/>
+      <w:lvlJc w:val="left"/>
+      <w:pPr>
+        <w:ind w:left="6480" w:hanging="360"/>
+      </w:pPr>
+      <w:rPr>
+        <w:rFonts w:ascii="Wingdings" w:hAnsi="Wingdings" w:hint="default"/>
+      </w:rPr>
+    </w:lvl>
+  </w:abstractNum>
+  <w:abstractNum w:abstractNumId="16" w15:restartNumberingAfterBreak="0">
     <w:nsid w:val="49DC48AC"/>
     <w:multiLevelType w:val="multilevel"/>
     <w:tmpl w:val="2A3A6E9C"/>
@@ -4887,7 +7321,7 @@
       </w:rPr>
     </w:lvl>
   </w:abstractNum>
-  <w:abstractNum w:abstractNumId="16" w15:restartNumberingAfterBreak="0">
+  <w:abstractNum w:abstractNumId="17" w15:restartNumberingAfterBreak="0">
     <w:nsid w:val="4BB35DC2"/>
     <w:multiLevelType w:val="hybridMultilevel"/>
     <w:tmpl w:val="F0C8CAC0"/>
@@ -5000,7 +7434,7 @@
       </w:rPr>
     </w:lvl>
   </w:abstractNum>
-  <w:abstractNum w:abstractNumId="17" w15:restartNumberingAfterBreak="0">
+  <w:abstractNum w:abstractNumId="18" w15:restartNumberingAfterBreak="0">
     <w:nsid w:val="4E4F7031"/>
     <w:multiLevelType w:val="hybridMultilevel"/>
     <w:tmpl w:val="C26C61F4"/>
@@ -5086,7 +7520,7 @@
       </w:pPr>
     </w:lvl>
   </w:abstractNum>
-  <w:abstractNum w:abstractNumId="18" w15:restartNumberingAfterBreak="0">
+  <w:abstractNum w:abstractNumId="19" w15:restartNumberingAfterBreak="0">
     <w:nsid w:val="53326229"/>
     <w:multiLevelType w:val="hybridMultilevel"/>
     <w:tmpl w:val="70F86C70"/>
@@ -5199,7 +7633,7 @@
       </w:rPr>
     </w:lvl>
   </w:abstractNum>
-  <w:abstractNum w:abstractNumId="19" w15:restartNumberingAfterBreak="0">
+  <w:abstractNum w:abstractNumId="20" w15:restartNumberingAfterBreak="0">
     <w:nsid w:val="5A390992"/>
     <w:multiLevelType w:val="hybridMultilevel"/>
     <w:tmpl w:val="6A8E5950"/>
@@ -5312,7 +7746,7 @@
       </w:rPr>
     </w:lvl>
   </w:abstractNum>
-  <w:abstractNum w:abstractNumId="20" w15:restartNumberingAfterBreak="0">
+  <w:abstractNum w:abstractNumId="21" w15:restartNumberingAfterBreak="0">
     <w:nsid w:val="60254269"/>
     <w:multiLevelType w:val="hybridMultilevel"/>
     <w:tmpl w:val="D4DCAB14"/>
@@ -5425,7 +7859,7 @@
       </w:rPr>
     </w:lvl>
   </w:abstractNum>
-  <w:abstractNum w:abstractNumId="21" w15:restartNumberingAfterBreak="0">
+  <w:abstractNum w:abstractNumId="22" w15:restartNumberingAfterBreak="0">
     <w:nsid w:val="6271428B"/>
     <w:multiLevelType w:val="hybridMultilevel"/>
     <w:tmpl w:val="1DB27CCA"/>
@@ -5514,7 +7948,7 @@
       </w:pPr>
     </w:lvl>
   </w:abstractNum>
-  <w:abstractNum w:abstractNumId="22" w15:restartNumberingAfterBreak="0">
+  <w:abstractNum w:abstractNumId="23" w15:restartNumberingAfterBreak="0">
     <w:nsid w:val="6A0638CA"/>
     <w:multiLevelType w:val="hybridMultilevel"/>
     <w:tmpl w:val="CEF05994"/>
@@ -5627,7 +8061,7 @@
       </w:rPr>
     </w:lvl>
   </w:abstractNum>
-  <w:abstractNum w:abstractNumId="23" w15:restartNumberingAfterBreak="0">
+  <w:abstractNum w:abstractNumId="24" w15:restartNumberingAfterBreak="0">
     <w:nsid w:val="6A73054B"/>
     <w:multiLevelType w:val="hybridMultilevel"/>
     <w:tmpl w:val="491E6212"/>
@@ -5740,7 +8174,7 @@
       </w:rPr>
     </w:lvl>
   </w:abstractNum>
-  <w:abstractNum w:abstractNumId="24" w15:restartNumberingAfterBreak="0">
+  <w:abstractNum w:abstractNumId="25" w15:restartNumberingAfterBreak="0">
     <w:nsid w:val="6BCD6EC7"/>
     <w:multiLevelType w:val="hybridMultilevel"/>
     <w:tmpl w:val="37F63838"/>
@@ -5853,7 +8287,7 @@
       </w:rPr>
     </w:lvl>
   </w:abstractNum>
-  <w:abstractNum w:abstractNumId="25" w15:restartNumberingAfterBreak="0">
+  <w:abstractNum w:abstractNumId="26" w15:restartNumberingAfterBreak="0">
     <w:nsid w:val="6C3F6E56"/>
     <w:multiLevelType w:val="hybridMultilevel"/>
     <w:tmpl w:val="78B2C580"/>
@@ -5966,7 +8400,7 @@
       </w:rPr>
     </w:lvl>
   </w:abstractNum>
-  <w:abstractNum w:abstractNumId="26" w15:restartNumberingAfterBreak="0">
+  <w:abstractNum w:abstractNumId="27" w15:restartNumberingAfterBreak="0">
     <w:nsid w:val="6E477995"/>
     <w:multiLevelType w:val="hybridMultilevel"/>
     <w:tmpl w:val="103406F6"/>
@@ -6079,7 +8513,7 @@
       </w:rPr>
     </w:lvl>
   </w:abstractNum>
-  <w:abstractNum w:abstractNumId="27" w15:restartNumberingAfterBreak="0">
+  <w:abstractNum w:abstractNumId="28" w15:restartNumberingAfterBreak="0">
     <w:nsid w:val="7033150B"/>
     <w:multiLevelType w:val="hybridMultilevel"/>
     <w:tmpl w:val="6660F456"/>
@@ -6192,7 +8626,7 @@
       </w:rPr>
     </w:lvl>
   </w:abstractNum>
-  <w:abstractNum w:abstractNumId="28" w15:restartNumberingAfterBreak="0">
+  <w:abstractNum w:abstractNumId="29" w15:restartNumberingAfterBreak="0">
     <w:nsid w:val="73804B68"/>
     <w:multiLevelType w:val="hybridMultilevel"/>
     <w:tmpl w:val="9572C33A"/>
@@ -6305,7 +8739,7 @@
       </w:rPr>
     </w:lvl>
   </w:abstractNum>
-  <w:abstractNum w:abstractNumId="29" w15:restartNumberingAfterBreak="0">
+  <w:abstractNum w:abstractNumId="30" w15:restartNumberingAfterBreak="0">
     <w:nsid w:val="740A7E1B"/>
     <w:multiLevelType w:val="hybridMultilevel"/>
     <w:tmpl w:val="405A3506"/>
@@ -6418,7 +8852,7 @@
       </w:rPr>
     </w:lvl>
   </w:abstractNum>
-  <w:abstractNum w:abstractNumId="30" w15:restartNumberingAfterBreak="0">
+  <w:abstractNum w:abstractNumId="31" w15:restartNumberingAfterBreak="0">
     <w:nsid w:val="746A5F7B"/>
     <w:multiLevelType w:val="hybridMultilevel"/>
     <w:tmpl w:val="D04467AC"/>
@@ -6532,34 +8966,34 @@
     </w:lvl>
   </w:abstractNum>
   <w:num w:numId="1">
-    <w:abstractNumId w:val="15"/>
+    <w:abstractNumId w:val="16"/>
   </w:num>
   <w:num w:numId="2">
-    <w:abstractNumId w:val="15"/>
+    <w:abstractNumId w:val="16"/>
   </w:num>
   <w:num w:numId="3">
-    <w:abstractNumId w:val="15"/>
+    <w:abstractNumId w:val="16"/>
   </w:num>
   <w:num w:numId="4">
-    <w:abstractNumId w:val="15"/>
+    <w:abstractNumId w:val="16"/>
   </w:num>
   <w:num w:numId="5">
-    <w:abstractNumId w:val="15"/>
+    <w:abstractNumId w:val="16"/>
   </w:num>
   <w:num w:numId="6">
-    <w:abstractNumId w:val="15"/>
+    <w:abstractNumId w:val="16"/>
   </w:num>
   <w:num w:numId="7">
-    <w:abstractNumId w:val="15"/>
+    <w:abstractNumId w:val="16"/>
   </w:num>
   <w:num w:numId="8">
-    <w:abstractNumId w:val="15"/>
+    <w:abstractNumId w:val="16"/>
   </w:num>
   <w:num w:numId="9">
-    <w:abstractNumId w:val="15"/>
+    <w:abstractNumId w:val="16"/>
   </w:num>
   <w:num w:numId="10">
-    <w:abstractNumId w:val="27"/>
+    <w:abstractNumId w:val="28"/>
   </w:num>
   <w:num w:numId="11">
     <w:abstractNumId w:val="12"/>
@@ -6571,28 +9005,28 @@
     <w:abstractNumId w:val="0"/>
   </w:num>
   <w:num w:numId="14">
-    <w:abstractNumId w:val="15"/>
+    <w:abstractNumId w:val="16"/>
   </w:num>
   <w:num w:numId="15">
-    <w:abstractNumId w:val="16"/>
+    <w:abstractNumId w:val="17"/>
   </w:num>
   <w:num w:numId="16">
+    <w:abstractNumId w:val="30"/>
+  </w:num>
+  <w:num w:numId="17">
+    <w:abstractNumId w:val="27"/>
+  </w:num>
+  <w:num w:numId="18">
     <w:abstractNumId w:val="29"/>
   </w:num>
-  <w:num w:numId="17">
-    <w:abstractNumId w:val="26"/>
-  </w:num>
-  <w:num w:numId="18">
-    <w:abstractNumId w:val="28"/>
-  </w:num>
   <w:num w:numId="19">
-    <w:abstractNumId w:val="24"/>
+    <w:abstractNumId w:val="25"/>
   </w:num>
   <w:num w:numId="20">
-    <w:abstractNumId w:val="19"/>
+    <w:abstractNumId w:val="20"/>
   </w:num>
   <w:num w:numId="21">
-    <w:abstractNumId w:val="30"/>
+    <w:abstractNumId w:val="31"/>
   </w:num>
   <w:num w:numId="22">
     <w:abstractNumId w:val="13"/>
@@ -6601,10 +9035,10 @@
     <w:abstractNumId w:val="9"/>
   </w:num>
   <w:num w:numId="24">
-    <w:abstractNumId w:val="23"/>
+    <w:abstractNumId w:val="24"/>
   </w:num>
   <w:num w:numId="25">
-    <w:abstractNumId w:val="20"/>
+    <w:abstractNumId w:val="21"/>
   </w:num>
   <w:num w:numId="26">
     <w:abstractNumId w:val="8"/>
@@ -6619,25 +9053,25 @@
     <w:abstractNumId w:val="14"/>
   </w:num>
   <w:num w:numId="30">
-    <w:abstractNumId w:val="25"/>
+    <w:abstractNumId w:val="26"/>
   </w:num>
   <w:num w:numId="31">
     <w:abstractNumId w:val="1"/>
   </w:num>
   <w:num w:numId="32">
-    <w:abstractNumId w:val="18"/>
+    <w:abstractNumId w:val="19"/>
   </w:num>
   <w:num w:numId="33">
     <w:abstractNumId w:val="2"/>
   </w:num>
   <w:num w:numId="34">
-    <w:abstractNumId w:val="21"/>
+    <w:abstractNumId w:val="22"/>
   </w:num>
   <w:num w:numId="35">
     <w:abstractNumId w:val="6"/>
   </w:num>
   <w:num w:numId="36">
-    <w:abstractNumId w:val="22"/>
+    <w:abstractNumId w:val="23"/>
   </w:num>
   <w:num w:numId="37">
     <w:abstractNumId w:val="3"/>
@@ -6649,10 +9083,13 @@
     <w:abstractNumId w:val="5"/>
   </w:num>
   <w:num w:numId="40">
-    <w:abstractNumId w:val="17"/>
+    <w:abstractNumId w:val="18"/>
   </w:num>
   <w:num w:numId="41">
     <w:abstractNumId w:val="4"/>
+  </w:num>
+  <w:num w:numId="42">
+    <w:abstractNumId w:val="15"/>
   </w:num>
 </w:numbering>
 </file>
@@ -7919,7 +10356,7 @@
 </file>
 
 <file path=customXml/itemProps1.xml><?xml version="1.0" encoding="utf-8"?>
-<ds:datastoreItem xmlns:ds="http://schemas.openxmlformats.org/officeDocument/2006/customXml" ds:itemID="{539968AE-14B8-4643-9EB5-BDC39547C979}">
+<ds:datastoreItem xmlns:ds="http://schemas.openxmlformats.org/officeDocument/2006/customXml" ds:itemID="{8C978EDB-A4EF-4274-92F5-914717E11A81}">
   <ds:schemaRefs>
     <ds:schemaRef ds:uri="http://schemas.openxmlformats.org/officeDocument/2006/bibliography"/>
   </ds:schemaRefs>

</xml_diff>